<commit_message>
update lab7 and lab8
</commit_message>
<xml_diff>
--- a/LAB08/Section 4/Lab08 - Python Number and String.docx
+++ b/LAB08/Section 4/Lab08 - Python Number and String.docx
@@ -1,6 +1,6 @@
 
 <file path=word/document.xml><?xml version="1.0" encoding="utf-8"?>
-<w:document xmlns:wpc="http://schemas.microsoft.com/office/word/2010/wordprocessingCanvas" xmlns:cx="http://schemas.microsoft.com/office/drawing/2014/chartex" xmlns:cx1="http://schemas.microsoft.com/office/drawing/2015/9/8/chartex" xmlns:cx2="http://schemas.microsoft.com/office/drawing/2015/10/21/chartex" xmlns:cx3="http://schemas.microsoft.com/office/drawing/2016/5/9/chartex" xmlns:cx4="http://schemas.microsoft.com/office/drawing/2016/5/10/chartex" xmlns:cx5="http://schemas.microsoft.com/office/drawing/2016/5/11/chartex" xmlns:cx6="http://schemas.microsoft.com/office/drawing/2016/5/12/chartex" xmlns:cx7="http://schemas.microsoft.com/office/drawing/2016/5/13/chartex" xmlns:cx8="http://schemas.microsoft.com/office/drawing/2016/5/14/chartex" xmlns:mc="http://schemas.openxmlformats.org/markup-compatibility/2006" xmlns:aink="http://schemas.microsoft.com/office/drawing/2016/ink" xmlns:am3d="http://schemas.microsoft.com/office/drawing/2017/model3d" xmlns:o="urn:schemas-microsoft-com:office:office" xmlns:r="http://schemas.openxmlformats.org/officeDocument/2006/relationships" xmlns:m="http://schemas.openxmlformats.org/officeDocument/2006/math" xmlns:v="urn:schemas-microsoft-com:vml" xmlns:wp14="http://schemas.microsoft.com/office/word/2010/wordprocessingDrawing" xmlns:wp="http://schemas.openxmlformats.org/drawingml/2006/wordprocessingDrawing" xmlns:w10="urn:schemas-microsoft-com:office:word" xmlns:w="http://schemas.openxmlformats.org/wordprocessingml/2006/main" xmlns:w14="http://schemas.microsoft.com/office/word/2010/wordml" xmlns:w15="http://schemas.microsoft.com/office/word/2012/wordml" xmlns:w16cid="http://schemas.microsoft.com/office/word/2016/wordml/cid" xmlns:w16se="http://schemas.microsoft.com/office/word/2015/wordml/symex" xmlns:wpg="http://schemas.microsoft.com/office/word/2010/wordprocessingGroup" xmlns:wpi="http://schemas.microsoft.com/office/word/2010/wordprocessingInk" xmlns:wne="http://schemas.microsoft.com/office/word/2006/wordml" xmlns:wps="http://schemas.microsoft.com/office/word/2010/wordprocessingShape" mc:Ignorable="w14 w15 w16se w16cid wp14">
+<w:document xmlns:wpc="http://schemas.microsoft.com/office/word/2010/wordprocessingCanvas" xmlns:cx="http://schemas.microsoft.com/office/drawing/2014/chartex" xmlns:cx1="http://schemas.microsoft.com/office/drawing/2015/9/8/chartex" xmlns:cx2="http://schemas.microsoft.com/office/drawing/2015/10/21/chartex" xmlns:cx3="http://schemas.microsoft.com/office/drawing/2016/5/9/chartex" xmlns:cx4="http://schemas.microsoft.com/office/drawing/2016/5/10/chartex" xmlns:cx5="http://schemas.microsoft.com/office/drawing/2016/5/11/chartex" xmlns:cx6="http://schemas.microsoft.com/office/drawing/2016/5/12/chartex" xmlns:cx7="http://schemas.microsoft.com/office/drawing/2016/5/13/chartex" xmlns:cx8="http://schemas.microsoft.com/office/drawing/2016/5/14/chartex" xmlns:mc="http://schemas.openxmlformats.org/markup-compatibility/2006" xmlns:aink="http://schemas.microsoft.com/office/drawing/2016/ink" xmlns:am3d="http://schemas.microsoft.com/office/drawing/2017/model3d" xmlns:o="urn:schemas-microsoft-com:office:office" xmlns:oel="http://schemas.microsoft.com/office/2019/extlst" xmlns:r="http://schemas.openxmlformats.org/officeDocument/2006/relationships" xmlns:m="http://schemas.openxmlformats.org/officeDocument/2006/math" xmlns:v="urn:schemas-microsoft-com:vml" xmlns:wp14="http://schemas.microsoft.com/office/word/2010/wordprocessingDrawing" xmlns:wp="http://schemas.openxmlformats.org/drawingml/2006/wordprocessingDrawing" xmlns:w10="urn:schemas-microsoft-com:office:word" xmlns:w="http://schemas.openxmlformats.org/wordprocessingml/2006/main" xmlns:w14="http://schemas.microsoft.com/office/word/2010/wordml" xmlns:w15="http://schemas.microsoft.com/office/word/2012/wordml" xmlns:w16cex="http://schemas.microsoft.com/office/word/2018/wordml/cex" xmlns:w16cid="http://schemas.microsoft.com/office/word/2016/wordml/cid" xmlns:w16="http://schemas.microsoft.com/office/word/2018/wordml" xmlns:w16sdtdh="http://schemas.microsoft.com/office/word/2020/wordml/sdtdatahash" xmlns:w16se="http://schemas.microsoft.com/office/word/2015/wordml/symex" xmlns:wpg="http://schemas.microsoft.com/office/word/2010/wordprocessingGroup" xmlns:wpi="http://schemas.microsoft.com/office/word/2010/wordprocessingInk" xmlns:wne="http://schemas.microsoft.com/office/word/2006/wordml" xmlns:wps="http://schemas.microsoft.com/office/word/2010/wordprocessingShape" mc:Ignorable="w14 w15 w16se w16cid w16 w16cex w16sdtdh wp14">
   <w:body>
     <w:p>
       <w:r>
@@ -12,16 +12,802 @@
         <mc:AlternateContent>
           <mc:Choice Requires="wps">
             <w:drawing>
-              <wp:anchor distT="0" distB="0" distL="114300" distR="114300" simplePos="0" relativeHeight="251671040" behindDoc="0" locked="0" layoutInCell="1" allowOverlap="1" wp14:anchorId="719AD1AE" wp14:editId="7479DD11">
+              <wp:anchor distT="0" distB="0" distL="114300" distR="114300" simplePos="0" relativeHeight="251714048" behindDoc="0" locked="0" layoutInCell="1" allowOverlap="1" wp14:anchorId="655ED731" wp14:editId="410AC051">
+                <wp:simplePos x="0" y="0"/>
+                <wp:positionH relativeFrom="margin">
+                  <wp:posOffset>2622620</wp:posOffset>
+                </wp:positionH>
+                <wp:positionV relativeFrom="paragraph">
+                  <wp:posOffset>2873829</wp:posOffset>
+                </wp:positionV>
+                <wp:extent cx="3315705" cy="2351314"/>
+                <wp:effectExtent l="0" t="0" r="0" b="0"/>
+                <wp:wrapNone/>
+                <wp:docPr id="514281820" name="Text Box 8"/>
+                <wp:cNvGraphicFramePr/>
+                <a:graphic xmlns:a="http://schemas.openxmlformats.org/drawingml/2006/main">
+                  <a:graphicData uri="http://schemas.microsoft.com/office/word/2010/wordprocessingShape">
+                    <wps:wsp>
+                      <wps:cNvSpPr txBox="1"/>
+                      <wps:spPr>
+                        <a:xfrm>
+                          <a:off x="0" y="0"/>
+                          <a:ext cx="3315705" cy="2351314"/>
+                        </a:xfrm>
+                        <a:prstGeom prst="rect">
+                          <a:avLst/>
+                        </a:prstGeom>
+                        <a:solidFill>
+                          <a:schemeClr val="lt1"/>
+                        </a:solidFill>
+                        <a:ln w="6350">
+                          <a:noFill/>
+                        </a:ln>
+                      </wps:spPr>
+                      <wps:txbx>
+                        <w:txbxContent>
+                          <w:p>
+                            <w:pPr>
+                              <w:rPr>
+                                <w:rFonts w:ascii="TH Sarabun New" w:hAnsi="TH Sarabun New" w:cs="TH Sarabun New"/>
+                                <w:b/>
+                                <w:bCs/>
+                                <w:sz w:val="28"/>
+                                <w:szCs w:val="28"/>
+                                <w:u w:val="single"/>
+                                <w:cs/>
+                              </w:rPr>
+                            </w:pPr>
+                          </w:p>
+                          <w:p>
+                            <w:pPr>
+                              <w:rPr>
+                                <w:rFonts w:ascii="TH Sarabun New" w:hAnsi="TH Sarabun New" w:cs="TH Sarabun New"/>
+                                <w:b/>
+                                <w:bCs/>
+                                <w:sz w:val="28"/>
+                                <w:szCs w:val="28"/>
+                              </w:rPr>
+                            </w:pPr>
+                            <w:r>
+                              <w:rPr>
+                                <w:rFonts w:ascii="TH Sarabun New" w:hAnsi="TH Sarabun New" w:cs="TH Sarabun New"/>
+                                <w:b/>
+                                <w:bCs/>
+                                <w:sz w:val="28"/>
+                                <w:szCs w:val="28"/>
+                                <w:cs/>
+                              </w:rPr>
+                              <w:tab/>
+                            </w:r>
+                            <w:r>
+                              <w:rPr>
+                                <w:rFonts w:ascii="TH Sarabun New" w:hAnsi="TH Sarabun New" w:cs="TH Sarabun New"/>
+                                <w:b/>
+                                <w:bCs/>
+                                <w:sz w:val="28"/>
+                                <w:szCs w:val="28"/>
+                              </w:rPr>
+                              <w:t>Built-in String Method</w:t>
+                            </w:r>
+                          </w:p>
+                          <w:p>
+                            <w:pPr>
+                              <w:pStyle w:val="a3"/>
+                              <w:numPr>
+                                <w:ilvl w:val="0"/>
+                                <w:numId w:val="10"/>
+                              </w:numPr>
+                              <w:rPr>
+                                <w:rFonts w:ascii="TH Sarabun New" w:hAnsi="TH Sarabun New" w:cs="TH Sarabun New"/>
+                                <w:szCs w:val="36"/>
+                              </w:rPr>
+                            </w:pPr>
+                            <w:proofErr w:type="gramStart"/>
+                            <w:r>
+                              <w:rPr>
+                                <w:rFonts w:ascii="TH Sarabun New" w:hAnsi="TH Sarabun New" w:cs="TH Sarabun New"/>
+                                <w:szCs w:val="36"/>
+                              </w:rPr>
+                              <w:t>count(</w:t>
+                            </w:r>
+                            <w:proofErr w:type="gramEnd"/>
+                            <w:r>
+                              <w:rPr>
+                                <w:rFonts w:ascii="TH Sarabun New" w:hAnsi="TH Sarabun New" w:cs="TH Sarabun New"/>
+                                <w:szCs w:val="36"/>
+                              </w:rPr>
+                              <w:t>str, beg= 0,end=</w:t>
+                            </w:r>
+                            <w:proofErr w:type="spellStart"/>
+                            <w:r>
+                              <w:rPr>
+                                <w:rFonts w:ascii="TH Sarabun New" w:hAnsi="TH Sarabun New" w:cs="TH Sarabun New"/>
+                                <w:szCs w:val="36"/>
+                              </w:rPr>
+                              <w:t>len</w:t>
+                            </w:r>
+                            <w:proofErr w:type="spellEnd"/>
+                            <w:r>
+                              <w:rPr>
+                                <w:rFonts w:ascii="TH Sarabun New" w:hAnsi="TH Sarabun New" w:cs="TH Sarabun New"/>
+                                <w:szCs w:val="36"/>
+                              </w:rPr>
+                              <w:t>(string))</w:t>
+                            </w:r>
+                          </w:p>
+                          <w:p>
+                            <w:pPr>
+                              <w:pStyle w:val="a3"/>
+                              <w:numPr>
+                                <w:ilvl w:val="0"/>
+                                <w:numId w:val="10"/>
+                              </w:numPr>
+                              <w:rPr>
+                                <w:rFonts w:ascii="TH Sarabun New" w:hAnsi="TH Sarabun New" w:cs="TH Sarabun New"/>
+                                <w:szCs w:val="36"/>
+                              </w:rPr>
+                            </w:pPr>
+                            <w:proofErr w:type="spellStart"/>
+                            <w:proofErr w:type="gramStart"/>
+                            <w:r>
+                              <w:rPr>
+                                <w:rFonts w:ascii="TH Sarabun New" w:hAnsi="TH Sarabun New" w:cs="TH Sarabun New"/>
+                                <w:szCs w:val="36"/>
+                              </w:rPr>
+                              <w:t>isalnum</w:t>
+                            </w:r>
+                            <w:proofErr w:type="spellEnd"/>
+                            <w:r>
+                              <w:rPr>
+                                <w:rFonts w:ascii="TH Sarabun New" w:hAnsi="TH Sarabun New" w:cs="TH Sarabun New"/>
+                                <w:szCs w:val="36"/>
+                              </w:rPr>
+                              <w:t>(</w:t>
+                            </w:r>
+                            <w:proofErr w:type="gramEnd"/>
+                            <w:r>
+                              <w:rPr>
+                                <w:rFonts w:ascii="TH Sarabun New" w:hAnsi="TH Sarabun New" w:cs="TH Sarabun New"/>
+                                <w:szCs w:val="36"/>
+                              </w:rPr>
+                              <w:t>)</w:t>
+                            </w:r>
+                          </w:p>
+                          <w:p>
+                            <w:pPr>
+                              <w:pStyle w:val="a3"/>
+                              <w:numPr>
+                                <w:ilvl w:val="0"/>
+                                <w:numId w:val="10"/>
+                              </w:numPr>
+                              <w:rPr>
+                                <w:rFonts w:ascii="TH Sarabun New" w:hAnsi="TH Sarabun New" w:cs="TH Sarabun New"/>
+                                <w:szCs w:val="36"/>
+                              </w:rPr>
+                            </w:pPr>
+                            <w:proofErr w:type="spellStart"/>
+                            <w:proofErr w:type="gramStart"/>
+                            <w:r>
+                              <w:rPr>
+                                <w:rFonts w:ascii="TH Sarabun New" w:hAnsi="TH Sarabun New" w:cs="TH Sarabun New"/>
+                                <w:szCs w:val="36"/>
+                              </w:rPr>
+                              <w:t>isdigit</w:t>
+                            </w:r>
+                            <w:proofErr w:type="spellEnd"/>
+                            <w:r>
+                              <w:rPr>
+                                <w:rFonts w:ascii="TH Sarabun New" w:hAnsi="TH Sarabun New" w:cs="TH Sarabun New"/>
+                                <w:szCs w:val="36"/>
+                              </w:rPr>
+                              <w:t>(</w:t>
+                            </w:r>
+                            <w:proofErr w:type="gramEnd"/>
+                            <w:r>
+                              <w:rPr>
+                                <w:rFonts w:ascii="TH Sarabun New" w:hAnsi="TH Sarabun New" w:cs="TH Sarabun New"/>
+                                <w:szCs w:val="36"/>
+                              </w:rPr>
+                              <w:t>)</w:t>
+                            </w:r>
+                          </w:p>
+                          <w:p>
+                            <w:pPr>
+                              <w:pStyle w:val="a3"/>
+                              <w:numPr>
+                                <w:ilvl w:val="0"/>
+                                <w:numId w:val="10"/>
+                              </w:numPr>
+                              <w:rPr>
+                                <w:rFonts w:ascii="TH Sarabun New" w:hAnsi="TH Sarabun New" w:cs="TH Sarabun New"/>
+                                <w:szCs w:val="36"/>
+                              </w:rPr>
+                            </w:pPr>
+                            <w:proofErr w:type="spellStart"/>
+                            <w:proofErr w:type="gramStart"/>
+                            <w:r>
+                              <w:rPr>
+                                <w:rFonts w:ascii="TH Sarabun New" w:hAnsi="TH Sarabun New" w:cs="TH Sarabun New"/>
+                                <w:szCs w:val="36"/>
+                              </w:rPr>
+                              <w:t>islower</w:t>
+                            </w:r>
+                            <w:proofErr w:type="spellEnd"/>
+                            <w:r>
+                              <w:rPr>
+                                <w:rFonts w:ascii="TH Sarabun New" w:hAnsi="TH Sarabun New" w:cs="TH Sarabun New"/>
+                                <w:szCs w:val="36"/>
+                              </w:rPr>
+                              <w:t>(</w:t>
+                            </w:r>
+                            <w:proofErr w:type="gramEnd"/>
+                            <w:r>
+                              <w:rPr>
+                                <w:rFonts w:ascii="TH Sarabun New" w:hAnsi="TH Sarabun New" w:cs="TH Sarabun New"/>
+                                <w:szCs w:val="36"/>
+                              </w:rPr>
+                              <w:t>)</w:t>
+                            </w:r>
+                          </w:p>
+                          <w:p>
+                            <w:pPr>
+                              <w:pStyle w:val="a3"/>
+                              <w:numPr>
+                                <w:ilvl w:val="0"/>
+                                <w:numId w:val="10"/>
+                              </w:numPr>
+                              <w:rPr>
+                                <w:rFonts w:ascii="TH Sarabun New" w:hAnsi="TH Sarabun New" w:cs="TH Sarabun New"/>
+                                <w:szCs w:val="36"/>
+                              </w:rPr>
+                            </w:pPr>
+                            <w:proofErr w:type="spellStart"/>
+                            <w:proofErr w:type="gramStart"/>
+                            <w:r>
+                              <w:rPr>
+                                <w:rFonts w:ascii="TH Sarabun New" w:hAnsi="TH Sarabun New" w:cs="TH Sarabun New"/>
+                                <w:szCs w:val="36"/>
+                              </w:rPr>
+                              <w:t>isupper</w:t>
+                            </w:r>
+                            <w:proofErr w:type="spellEnd"/>
+                            <w:r>
+                              <w:rPr>
+                                <w:rFonts w:ascii="TH Sarabun New" w:hAnsi="TH Sarabun New" w:cs="TH Sarabun New"/>
+                                <w:szCs w:val="36"/>
+                              </w:rPr>
+                              <w:t>(</w:t>
+                            </w:r>
+                            <w:proofErr w:type="gramEnd"/>
+                            <w:r>
+                              <w:rPr>
+                                <w:rFonts w:ascii="TH Sarabun New" w:hAnsi="TH Sarabun New" w:cs="TH Sarabun New"/>
+                                <w:szCs w:val="36"/>
+                              </w:rPr>
+                              <w:t>)</w:t>
+                            </w:r>
+                          </w:p>
+                          <w:p>
+                            <w:pPr>
+                              <w:pStyle w:val="a3"/>
+                              <w:numPr>
+                                <w:ilvl w:val="0"/>
+                                <w:numId w:val="10"/>
+                              </w:numPr>
+                              <w:rPr>
+                                <w:rFonts w:ascii="TH Sarabun New" w:hAnsi="TH Sarabun New" w:cs="TH Sarabun New"/>
+                                <w:szCs w:val="36"/>
+                              </w:rPr>
+                            </w:pPr>
+                            <w:proofErr w:type="gramStart"/>
+                            <w:r>
+                              <w:rPr>
+                                <w:rFonts w:ascii="TH Sarabun New" w:hAnsi="TH Sarabun New" w:cs="TH Sarabun New"/>
+                                <w:szCs w:val="36"/>
+                              </w:rPr>
+                              <w:t>replace(</w:t>
+                            </w:r>
+                            <w:proofErr w:type="gramEnd"/>
+                            <w:r>
+                              <w:rPr>
+                                <w:rFonts w:ascii="TH Sarabun New" w:hAnsi="TH Sarabun New" w:cs="TH Sarabun New"/>
+                                <w:szCs w:val="36"/>
+                              </w:rPr>
+                              <w:t>old, new [, max])</w:t>
+                            </w:r>
+                          </w:p>
+                          <w:p>
+                            <w:pPr>
+                              <w:pStyle w:val="a3"/>
+                              <w:numPr>
+                                <w:ilvl w:val="0"/>
+                                <w:numId w:val="10"/>
+                              </w:numPr>
+                              <w:rPr>
+                                <w:rFonts w:ascii="TH Sarabun New" w:hAnsi="TH Sarabun New" w:cs="TH Sarabun New"/>
+                                <w:szCs w:val="36"/>
+                              </w:rPr>
+                            </w:pPr>
+                            <w:proofErr w:type="spellStart"/>
+                            <w:r>
+                              <w:rPr>
+                                <w:rFonts w:ascii="TH Sarabun New" w:hAnsi="TH Sarabun New" w:cs="TH Sarabun New"/>
+                                <w:szCs w:val="36"/>
+                              </w:rPr>
+                              <w:t>len</w:t>
+                            </w:r>
+                            <w:proofErr w:type="spellEnd"/>
+                            <w:r>
+                              <w:rPr>
+                                <w:rFonts w:ascii="TH Sarabun New" w:hAnsi="TH Sarabun New" w:cs="TH Sarabun New"/>
+                                <w:szCs w:val="36"/>
+                              </w:rPr>
+                              <w:t>(string)</w:t>
+                            </w:r>
+                          </w:p>
+                          <w:p>
+                            <w:pPr>
+                              <w:pStyle w:val="a3"/>
+                              <w:numPr>
+                                <w:ilvl w:val="0"/>
+                                <w:numId w:val="10"/>
+                              </w:numPr>
+                              <w:rPr>
+                                <w:rFonts w:ascii="TH Sarabun New" w:hAnsi="TH Sarabun New" w:cs="TH Sarabun New"/>
+                                <w:szCs w:val="36"/>
+                              </w:rPr>
+                            </w:pPr>
+                            <w:proofErr w:type="gramStart"/>
+                            <w:r>
+                              <w:rPr>
+                                <w:rFonts w:ascii="TH Sarabun New" w:hAnsi="TH Sarabun New" w:cs="TH Sarabun New"/>
+                                <w:szCs w:val="36"/>
+                              </w:rPr>
+                              <w:t>find(</w:t>
+                            </w:r>
+                            <w:proofErr w:type="gramEnd"/>
+                            <w:r>
+                              <w:rPr>
+                                <w:rFonts w:ascii="TH Sarabun New" w:hAnsi="TH Sarabun New" w:cs="TH Sarabun New"/>
+                                <w:szCs w:val="36"/>
+                              </w:rPr>
+                              <w:t>str, beg=0 end=</w:t>
+                            </w:r>
+                            <w:proofErr w:type="spellStart"/>
+                            <w:r>
+                              <w:rPr>
+                                <w:rFonts w:ascii="TH Sarabun New" w:hAnsi="TH Sarabun New" w:cs="TH Sarabun New"/>
+                                <w:szCs w:val="36"/>
+                              </w:rPr>
+                              <w:t>len</w:t>
+                            </w:r>
+                            <w:proofErr w:type="spellEnd"/>
+                            <w:r>
+                              <w:rPr>
+                                <w:rFonts w:ascii="TH Sarabun New" w:hAnsi="TH Sarabun New" w:cs="TH Sarabun New"/>
+                                <w:szCs w:val="36"/>
+                              </w:rPr>
+                              <w:t>(string))</w:t>
+                            </w:r>
+                          </w:p>
+                          <w:p>
+                            <w:pPr>
+                              <w:rPr>
+                                <w:rFonts w:ascii="TH Sarabun New" w:hAnsi="TH Sarabun New" w:cs="TH Sarabun New"/>
+                                <w:szCs w:val="32"/>
+                              </w:rPr>
+                            </w:pPr>
+                          </w:p>
+                        </w:txbxContent>
+                      </wps:txbx>
+                      <wps:bodyPr rot="0" spcFirstLastPara="0" vertOverflow="overflow" horzOverflow="overflow" vert="horz" wrap="square" lIns="91440" tIns="45720" rIns="91440" bIns="45720" numCol="1" spcCol="0" rtlCol="0" fromWordArt="0" anchor="t" anchorCtr="0" forceAA="0" compatLnSpc="1">
+                        <a:prstTxWarp prst="textNoShape">
+                          <a:avLst/>
+                        </a:prstTxWarp>
+                        <a:noAutofit/>
+                      </wps:bodyPr>
+                    </wps:wsp>
+                  </a:graphicData>
+                </a:graphic>
+                <wp14:sizeRelH relativeFrom="margin">
+                  <wp14:pctWidth>0</wp14:pctWidth>
+                </wp14:sizeRelH>
+                <wp14:sizeRelV relativeFrom="margin">
+                  <wp14:pctHeight>0</wp14:pctHeight>
+                </wp14:sizeRelV>
+              </wp:anchor>
+            </w:drawing>
+          </mc:Choice>
+          <mc:Fallback>
+            <w:pict>
+              <v:shapetype w14:anchorId="655ED731" id="_x0000_t202" coordsize="21600,21600" o:spt="202" path="m,l,21600r21600,l21600,xe">
+                <v:stroke joinstyle="miter"/>
+                <v:path gradientshapeok="t" o:connecttype="rect"/>
+              </v:shapetype>
+              <v:shape id="Text Box 8" o:spid="_x0000_s1026" type="#_x0000_t202" style="position:absolute;margin-left:206.5pt;margin-top:226.3pt;width:261.1pt;height:185.15pt;z-index:251714048;visibility:visible;mso-wrap-style:square;mso-width-percent:0;mso-height-percent:0;mso-wrap-distance-left:9pt;mso-wrap-distance-top:0;mso-wrap-distance-right:9pt;mso-wrap-distance-bottom:0;mso-position-horizontal:absolute;mso-position-horizontal-relative:margin;mso-position-vertical:absolute;mso-position-vertical-relative:text;mso-width-percent:0;mso-height-percent:0;mso-width-relative:margin;mso-height-relative:margin;v-text-anchor:top" o:gfxdata="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" fillcolor="white [3201]" stroked="f" strokeweight=".5pt">
+                <v:textbox>
+                  <w:txbxContent>
+                    <w:p>
+                      <w:pPr>
+                        <w:rPr>
+                          <w:rFonts w:ascii="TH Sarabun New" w:hAnsi="TH Sarabun New" w:cs="TH Sarabun New"/>
+                          <w:b/>
+                          <w:bCs/>
+                          <w:sz w:val="28"/>
+                          <w:szCs w:val="28"/>
+                          <w:u w:val="single"/>
+                          <w:cs/>
+                        </w:rPr>
+                      </w:pPr>
+                    </w:p>
+                    <w:p>
+                      <w:pPr>
+                        <w:rPr>
+                          <w:rFonts w:ascii="TH Sarabun New" w:hAnsi="TH Sarabun New" w:cs="TH Sarabun New"/>
+                          <w:b/>
+                          <w:bCs/>
+                          <w:sz w:val="28"/>
+                          <w:szCs w:val="28"/>
+                        </w:rPr>
+                      </w:pPr>
+                      <w:r>
+                        <w:rPr>
+                          <w:rFonts w:ascii="TH Sarabun New" w:hAnsi="TH Sarabun New" w:cs="TH Sarabun New"/>
+                          <w:b/>
+                          <w:bCs/>
+                          <w:sz w:val="28"/>
+                          <w:szCs w:val="28"/>
+                          <w:cs/>
+                        </w:rPr>
+                        <w:tab/>
+                      </w:r>
+                      <w:r>
+                        <w:rPr>
+                          <w:rFonts w:ascii="TH Sarabun New" w:hAnsi="TH Sarabun New" w:cs="TH Sarabun New"/>
+                          <w:b/>
+                          <w:bCs/>
+                          <w:sz w:val="28"/>
+                          <w:szCs w:val="28"/>
+                        </w:rPr>
+                        <w:t>Built-in String Method</w:t>
+                      </w:r>
+                    </w:p>
+                    <w:p>
+                      <w:pPr>
+                        <w:pStyle w:val="a3"/>
+                        <w:numPr>
+                          <w:ilvl w:val="0"/>
+                          <w:numId w:val="10"/>
+                        </w:numPr>
+                        <w:rPr>
+                          <w:rFonts w:ascii="TH Sarabun New" w:hAnsi="TH Sarabun New" w:cs="TH Sarabun New"/>
+                          <w:szCs w:val="36"/>
+                        </w:rPr>
+                      </w:pPr>
+                      <w:proofErr w:type="gramStart"/>
+                      <w:r>
+                        <w:rPr>
+                          <w:rFonts w:ascii="TH Sarabun New" w:hAnsi="TH Sarabun New" w:cs="TH Sarabun New"/>
+                          <w:szCs w:val="36"/>
+                        </w:rPr>
+                        <w:t>count(</w:t>
+                      </w:r>
+                      <w:proofErr w:type="gramEnd"/>
+                      <w:r>
+                        <w:rPr>
+                          <w:rFonts w:ascii="TH Sarabun New" w:hAnsi="TH Sarabun New" w:cs="TH Sarabun New"/>
+                          <w:szCs w:val="36"/>
+                        </w:rPr>
+                        <w:t>str, beg= 0,end=</w:t>
+                      </w:r>
+                      <w:proofErr w:type="spellStart"/>
+                      <w:r>
+                        <w:rPr>
+                          <w:rFonts w:ascii="TH Sarabun New" w:hAnsi="TH Sarabun New" w:cs="TH Sarabun New"/>
+                          <w:szCs w:val="36"/>
+                        </w:rPr>
+                        <w:t>len</w:t>
+                      </w:r>
+                      <w:proofErr w:type="spellEnd"/>
+                      <w:r>
+                        <w:rPr>
+                          <w:rFonts w:ascii="TH Sarabun New" w:hAnsi="TH Sarabun New" w:cs="TH Sarabun New"/>
+                          <w:szCs w:val="36"/>
+                        </w:rPr>
+                        <w:t>(string))</w:t>
+                      </w:r>
+                    </w:p>
+                    <w:p>
+                      <w:pPr>
+                        <w:pStyle w:val="a3"/>
+                        <w:numPr>
+                          <w:ilvl w:val="0"/>
+                          <w:numId w:val="10"/>
+                        </w:numPr>
+                        <w:rPr>
+                          <w:rFonts w:ascii="TH Sarabun New" w:hAnsi="TH Sarabun New" w:cs="TH Sarabun New"/>
+                          <w:szCs w:val="36"/>
+                        </w:rPr>
+                      </w:pPr>
+                      <w:proofErr w:type="spellStart"/>
+                      <w:proofErr w:type="gramStart"/>
+                      <w:r>
+                        <w:rPr>
+                          <w:rFonts w:ascii="TH Sarabun New" w:hAnsi="TH Sarabun New" w:cs="TH Sarabun New"/>
+                          <w:szCs w:val="36"/>
+                        </w:rPr>
+                        <w:t>isalnum</w:t>
+                      </w:r>
+                      <w:proofErr w:type="spellEnd"/>
+                      <w:r>
+                        <w:rPr>
+                          <w:rFonts w:ascii="TH Sarabun New" w:hAnsi="TH Sarabun New" w:cs="TH Sarabun New"/>
+                          <w:szCs w:val="36"/>
+                        </w:rPr>
+                        <w:t>(</w:t>
+                      </w:r>
+                      <w:proofErr w:type="gramEnd"/>
+                      <w:r>
+                        <w:rPr>
+                          <w:rFonts w:ascii="TH Sarabun New" w:hAnsi="TH Sarabun New" w:cs="TH Sarabun New"/>
+                          <w:szCs w:val="36"/>
+                        </w:rPr>
+                        <w:t>)</w:t>
+                      </w:r>
+                    </w:p>
+                    <w:p>
+                      <w:pPr>
+                        <w:pStyle w:val="a3"/>
+                        <w:numPr>
+                          <w:ilvl w:val="0"/>
+                          <w:numId w:val="10"/>
+                        </w:numPr>
+                        <w:rPr>
+                          <w:rFonts w:ascii="TH Sarabun New" w:hAnsi="TH Sarabun New" w:cs="TH Sarabun New"/>
+                          <w:szCs w:val="36"/>
+                        </w:rPr>
+                      </w:pPr>
+                      <w:proofErr w:type="spellStart"/>
+                      <w:proofErr w:type="gramStart"/>
+                      <w:r>
+                        <w:rPr>
+                          <w:rFonts w:ascii="TH Sarabun New" w:hAnsi="TH Sarabun New" w:cs="TH Sarabun New"/>
+                          <w:szCs w:val="36"/>
+                        </w:rPr>
+                        <w:t>isdigit</w:t>
+                      </w:r>
+                      <w:proofErr w:type="spellEnd"/>
+                      <w:r>
+                        <w:rPr>
+                          <w:rFonts w:ascii="TH Sarabun New" w:hAnsi="TH Sarabun New" w:cs="TH Sarabun New"/>
+                          <w:szCs w:val="36"/>
+                        </w:rPr>
+                        <w:t>(</w:t>
+                      </w:r>
+                      <w:proofErr w:type="gramEnd"/>
+                      <w:r>
+                        <w:rPr>
+                          <w:rFonts w:ascii="TH Sarabun New" w:hAnsi="TH Sarabun New" w:cs="TH Sarabun New"/>
+                          <w:szCs w:val="36"/>
+                        </w:rPr>
+                        <w:t>)</w:t>
+                      </w:r>
+                    </w:p>
+                    <w:p>
+                      <w:pPr>
+                        <w:pStyle w:val="a3"/>
+                        <w:numPr>
+                          <w:ilvl w:val="0"/>
+                          <w:numId w:val="10"/>
+                        </w:numPr>
+                        <w:rPr>
+                          <w:rFonts w:ascii="TH Sarabun New" w:hAnsi="TH Sarabun New" w:cs="TH Sarabun New"/>
+                          <w:szCs w:val="36"/>
+                        </w:rPr>
+                      </w:pPr>
+                      <w:proofErr w:type="spellStart"/>
+                      <w:proofErr w:type="gramStart"/>
+                      <w:r>
+                        <w:rPr>
+                          <w:rFonts w:ascii="TH Sarabun New" w:hAnsi="TH Sarabun New" w:cs="TH Sarabun New"/>
+                          <w:szCs w:val="36"/>
+                        </w:rPr>
+                        <w:t>islower</w:t>
+                      </w:r>
+                      <w:proofErr w:type="spellEnd"/>
+                      <w:r>
+                        <w:rPr>
+                          <w:rFonts w:ascii="TH Sarabun New" w:hAnsi="TH Sarabun New" w:cs="TH Sarabun New"/>
+                          <w:szCs w:val="36"/>
+                        </w:rPr>
+                        <w:t>(</w:t>
+                      </w:r>
+                      <w:proofErr w:type="gramEnd"/>
+                      <w:r>
+                        <w:rPr>
+                          <w:rFonts w:ascii="TH Sarabun New" w:hAnsi="TH Sarabun New" w:cs="TH Sarabun New"/>
+                          <w:szCs w:val="36"/>
+                        </w:rPr>
+                        <w:t>)</w:t>
+                      </w:r>
+                    </w:p>
+                    <w:p>
+                      <w:pPr>
+                        <w:pStyle w:val="a3"/>
+                        <w:numPr>
+                          <w:ilvl w:val="0"/>
+                          <w:numId w:val="10"/>
+                        </w:numPr>
+                        <w:rPr>
+                          <w:rFonts w:ascii="TH Sarabun New" w:hAnsi="TH Sarabun New" w:cs="TH Sarabun New"/>
+                          <w:szCs w:val="36"/>
+                        </w:rPr>
+                      </w:pPr>
+                      <w:proofErr w:type="spellStart"/>
+                      <w:proofErr w:type="gramStart"/>
+                      <w:r>
+                        <w:rPr>
+                          <w:rFonts w:ascii="TH Sarabun New" w:hAnsi="TH Sarabun New" w:cs="TH Sarabun New"/>
+                          <w:szCs w:val="36"/>
+                        </w:rPr>
+                        <w:t>isupper</w:t>
+                      </w:r>
+                      <w:proofErr w:type="spellEnd"/>
+                      <w:r>
+                        <w:rPr>
+                          <w:rFonts w:ascii="TH Sarabun New" w:hAnsi="TH Sarabun New" w:cs="TH Sarabun New"/>
+                          <w:szCs w:val="36"/>
+                        </w:rPr>
+                        <w:t>(</w:t>
+                      </w:r>
+                      <w:proofErr w:type="gramEnd"/>
+                      <w:r>
+                        <w:rPr>
+                          <w:rFonts w:ascii="TH Sarabun New" w:hAnsi="TH Sarabun New" w:cs="TH Sarabun New"/>
+                          <w:szCs w:val="36"/>
+                        </w:rPr>
+                        <w:t>)</w:t>
+                      </w:r>
+                    </w:p>
+                    <w:p>
+                      <w:pPr>
+                        <w:pStyle w:val="a3"/>
+                        <w:numPr>
+                          <w:ilvl w:val="0"/>
+                          <w:numId w:val="10"/>
+                        </w:numPr>
+                        <w:rPr>
+                          <w:rFonts w:ascii="TH Sarabun New" w:hAnsi="TH Sarabun New" w:cs="TH Sarabun New"/>
+                          <w:szCs w:val="36"/>
+                        </w:rPr>
+                      </w:pPr>
+                      <w:proofErr w:type="gramStart"/>
+                      <w:r>
+                        <w:rPr>
+                          <w:rFonts w:ascii="TH Sarabun New" w:hAnsi="TH Sarabun New" w:cs="TH Sarabun New"/>
+                          <w:szCs w:val="36"/>
+                        </w:rPr>
+                        <w:t>replace(</w:t>
+                      </w:r>
+                      <w:proofErr w:type="gramEnd"/>
+                      <w:r>
+                        <w:rPr>
+                          <w:rFonts w:ascii="TH Sarabun New" w:hAnsi="TH Sarabun New" w:cs="TH Sarabun New"/>
+                          <w:szCs w:val="36"/>
+                        </w:rPr>
+                        <w:t>old, new [, max])</w:t>
+                      </w:r>
+                    </w:p>
+                    <w:p>
+                      <w:pPr>
+                        <w:pStyle w:val="a3"/>
+                        <w:numPr>
+                          <w:ilvl w:val="0"/>
+                          <w:numId w:val="10"/>
+                        </w:numPr>
+                        <w:rPr>
+                          <w:rFonts w:ascii="TH Sarabun New" w:hAnsi="TH Sarabun New" w:cs="TH Sarabun New"/>
+                          <w:szCs w:val="36"/>
+                        </w:rPr>
+                      </w:pPr>
+                      <w:proofErr w:type="spellStart"/>
+                      <w:r>
+                        <w:rPr>
+                          <w:rFonts w:ascii="TH Sarabun New" w:hAnsi="TH Sarabun New" w:cs="TH Sarabun New"/>
+                          <w:szCs w:val="36"/>
+                        </w:rPr>
+                        <w:t>len</w:t>
+                      </w:r>
+                      <w:proofErr w:type="spellEnd"/>
+                      <w:r>
+                        <w:rPr>
+                          <w:rFonts w:ascii="TH Sarabun New" w:hAnsi="TH Sarabun New" w:cs="TH Sarabun New"/>
+                          <w:szCs w:val="36"/>
+                        </w:rPr>
+                        <w:t>(string)</w:t>
+                      </w:r>
+                    </w:p>
+                    <w:p>
+                      <w:pPr>
+                        <w:pStyle w:val="a3"/>
+                        <w:numPr>
+                          <w:ilvl w:val="0"/>
+                          <w:numId w:val="10"/>
+                        </w:numPr>
+                        <w:rPr>
+                          <w:rFonts w:ascii="TH Sarabun New" w:hAnsi="TH Sarabun New" w:cs="TH Sarabun New"/>
+                          <w:szCs w:val="36"/>
+                        </w:rPr>
+                      </w:pPr>
+                      <w:proofErr w:type="gramStart"/>
+                      <w:r>
+                        <w:rPr>
+                          <w:rFonts w:ascii="TH Sarabun New" w:hAnsi="TH Sarabun New" w:cs="TH Sarabun New"/>
+                          <w:szCs w:val="36"/>
+                        </w:rPr>
+                        <w:t>find(</w:t>
+                      </w:r>
+                      <w:proofErr w:type="gramEnd"/>
+                      <w:r>
+                        <w:rPr>
+                          <w:rFonts w:ascii="TH Sarabun New" w:hAnsi="TH Sarabun New" w:cs="TH Sarabun New"/>
+                          <w:szCs w:val="36"/>
+                        </w:rPr>
+                        <w:t>str, beg=0 end=</w:t>
+                      </w:r>
+                      <w:proofErr w:type="spellStart"/>
+                      <w:r>
+                        <w:rPr>
+                          <w:rFonts w:ascii="TH Sarabun New" w:hAnsi="TH Sarabun New" w:cs="TH Sarabun New"/>
+                          <w:szCs w:val="36"/>
+                        </w:rPr>
+                        <w:t>len</w:t>
+                      </w:r>
+                      <w:proofErr w:type="spellEnd"/>
+                      <w:r>
+                        <w:rPr>
+                          <w:rFonts w:ascii="TH Sarabun New" w:hAnsi="TH Sarabun New" w:cs="TH Sarabun New"/>
+                          <w:szCs w:val="36"/>
+                        </w:rPr>
+                        <w:t>(string))</w:t>
+                      </w:r>
+                    </w:p>
+                    <w:p>
+                      <w:pPr>
+                        <w:rPr>
+                          <w:rFonts w:ascii="TH Sarabun New" w:hAnsi="TH Sarabun New" w:cs="TH Sarabun New"/>
+                          <w:szCs w:val="32"/>
+                        </w:rPr>
+                      </w:pPr>
+                    </w:p>
+                  </w:txbxContent>
+                </v:textbox>
+                <w10:wrap anchorx="margin"/>
+              </v:shape>
+            </w:pict>
+          </mc:Fallback>
+        </mc:AlternateContent>
+      </w:r>
+      <w:r>
+        <w:rPr>
+          <w:rFonts w:hint="cs"/>
+          <w:noProof/>
+          <w:lang w:val="th-TH"/>
+        </w:rPr>
+        <mc:AlternateContent>
+          <mc:Choice Requires="wps">
+            <w:drawing>
+              <wp:anchor distT="0" distB="0" distL="114300" distR="114300" simplePos="0" relativeHeight="251671040" behindDoc="0" locked="0" layoutInCell="1" allowOverlap="1" wp14:anchorId="719AD1AE" wp14:editId="48D0A0BF">
                 <wp:simplePos x="0" y="0"/>
                 <wp:positionH relativeFrom="column">
-                  <wp:posOffset>3130062</wp:posOffset>
+                  <wp:posOffset>3129915</wp:posOffset>
                 </wp:positionH>
                 <wp:positionV relativeFrom="paragraph">
-                  <wp:posOffset>5551714</wp:posOffset>
+                  <wp:posOffset>6727190</wp:posOffset>
                 </wp:positionV>
-                <wp:extent cx="2464435" cy="1647930"/>
-                <wp:effectExtent l="0" t="0" r="12065" b="28575"/>
+                <wp:extent cx="2464435" cy="1647825"/>
+                <wp:effectExtent l="0" t="0" r="12065" b="15875"/>
                 <wp:wrapNone/>
                 <wp:docPr id="341046624" name="Text Box 1"/>
                 <wp:cNvGraphicFramePr/>
@@ -32,7 +818,7 @@
                       <wps:spPr>
                         <a:xfrm>
                           <a:off x="0" y="0"/>
-                          <a:ext cx="2464435" cy="1647930"/>
+                          <a:ext cx="2464435" cy="1647825"/>
                         </a:xfrm>
                         <a:prstGeom prst="rect">
                           <a:avLst/>
@@ -120,11 +906,7 @@
           </mc:Choice>
           <mc:Fallback>
             <w:pict>
-              <v:shapetype w14:anchorId="719AD1AE" id="_x0000_t202" coordsize="21600,21600" o:spt="202" path="m,l,21600r21600,l21600,xe">
-                <v:stroke joinstyle="miter"/>
-                <v:path gradientshapeok="t" o:connecttype="rect"/>
-              </v:shapetype>
-              <v:shape id="Text Box 1" o:spid="_x0000_s1026" type="#_x0000_t202" style="position:absolute;margin-left:246.45pt;margin-top:437.15pt;width:194.05pt;height:129.75pt;z-index:251671040;visibility:visible;mso-wrap-style:square;mso-width-percent:0;mso-height-percent:0;mso-wrap-distance-left:9pt;mso-wrap-distance-top:0;mso-wrap-distance-right:9pt;mso-wrap-distance-bottom:0;mso-position-horizontal:absolute;mso-position-horizontal-relative:text;mso-position-vertical:absolute;mso-position-vertical-relative:text;mso-width-percent:0;mso-height-percent:0;mso-width-relative:margin;mso-height-relative:margin;v-text-anchor:middle" o:gfxdata="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" fillcolor="white [3212]" strokecolor="#729928 [2404]" strokeweight="1pt">
+              <v:shape w14:anchorId="719AD1AE" id="Text Box 1" o:spid="_x0000_s1027" type="#_x0000_t202" style="position:absolute;margin-left:246.45pt;margin-top:529.7pt;width:194.05pt;height:129.75pt;z-index:251671040;visibility:visible;mso-wrap-style:square;mso-width-percent:0;mso-height-percent:0;mso-wrap-distance-left:9pt;mso-wrap-distance-top:0;mso-wrap-distance-right:9pt;mso-wrap-distance-bottom:0;mso-position-horizontal:absolute;mso-position-horizontal-relative:text;mso-position-vertical:absolute;mso-position-vertical-relative:text;mso-width-percent:0;mso-height-percent:0;mso-width-relative:margin;mso-height-relative:margin;v-text-anchor:middle" o:gfxdata="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" fillcolor="white [3212]" strokecolor="#729928 [2404]" strokeweight="1pt">
                 <v:stroke dashstyle="dash"/>
                 <v:textbox inset="2.5mm">
                   <w:txbxContent>
@@ -154,7 +936,7 @@
                                     <pic:cNvPicPr/>
                                   </pic:nvPicPr>
                                   <pic:blipFill>
-                                    <a:blip r:embed="rId7"/>
+                                    <a:blip r:embed="rId6"/>
                                     <a:stretch>
                                       <a:fillRect/>
                                     </a:stretch>
@@ -191,16 +973,16 @@
         <mc:AlternateContent>
           <mc:Choice Requires="wps">
             <w:drawing>
-              <wp:anchor distT="0" distB="0" distL="114300" distR="114300" simplePos="0" relativeHeight="251639296" behindDoc="0" locked="0" layoutInCell="1" allowOverlap="1" wp14:anchorId="5750709E" wp14:editId="19DA5D07">
+              <wp:anchor distT="0" distB="0" distL="114300" distR="114300" simplePos="0" relativeHeight="251639296" behindDoc="0" locked="0" layoutInCell="1" allowOverlap="1" wp14:anchorId="5750709E" wp14:editId="58FBA408">
                 <wp:simplePos x="0" y="0"/>
                 <wp:positionH relativeFrom="column">
-                  <wp:posOffset>40193</wp:posOffset>
+                  <wp:posOffset>40005</wp:posOffset>
                 </wp:positionH>
                 <wp:positionV relativeFrom="paragraph">
-                  <wp:posOffset>5551714</wp:posOffset>
+                  <wp:posOffset>6727190</wp:posOffset>
                 </wp:positionV>
-                <wp:extent cx="2464435" cy="1637882"/>
-                <wp:effectExtent l="0" t="0" r="12065" b="19685"/>
+                <wp:extent cx="2464435" cy="1637665"/>
+                <wp:effectExtent l="0" t="0" r="12065" b="13335"/>
                 <wp:wrapNone/>
                 <wp:docPr id="1113324604" name="Text Box 1"/>
                 <wp:cNvGraphicFramePr/>
@@ -211,7 +993,7 @@
                       <wps:spPr>
                         <a:xfrm>
                           <a:off x="0" y="0"/>
-                          <a:ext cx="2464435" cy="1637882"/>
+                          <a:ext cx="2464435" cy="1637665"/>
                         </a:xfrm>
                         <a:prstGeom prst="rect">
                           <a:avLst/>
@@ -256,7 +1038,7 @@
                                           <pic:cNvPicPr/>
                                         </pic:nvPicPr>
                                         <pic:blipFill>
-                                          <a:blip r:embed="rId8"/>
+                                          <a:blip r:embed="rId7"/>
                                           <a:stretch>
                                             <a:fillRect/>
                                           </a:stretch>
@@ -299,7 +1081,7 @@
           </mc:Choice>
           <mc:Fallback>
             <w:pict>
-              <v:shape w14:anchorId="5750709E" id="_x0000_s1027" type="#_x0000_t202" style="position:absolute;margin-left:3.15pt;margin-top:437.15pt;width:194.05pt;height:128.95pt;z-index:251639296;visibility:visible;mso-wrap-style:square;mso-width-percent:0;mso-height-percent:0;mso-wrap-distance-left:9pt;mso-wrap-distance-top:0;mso-wrap-distance-right:9pt;mso-wrap-distance-bottom:0;mso-position-horizontal:absolute;mso-position-horizontal-relative:text;mso-position-vertical:absolute;mso-position-vertical-relative:text;mso-width-percent:0;mso-height-percent:0;mso-width-relative:margin;mso-height-relative:margin;v-text-anchor:middle" o:gfxdata="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" fillcolor="white [3212]" strokecolor="#729928 [2404]" strokeweight="1pt">
+              <v:shape w14:anchorId="5750709E" id="_x0000_s1028" type="#_x0000_t202" style="position:absolute;margin-left:3.15pt;margin-top:529.7pt;width:194.05pt;height:128.95pt;z-index:251639296;visibility:visible;mso-wrap-style:square;mso-width-percent:0;mso-height-percent:0;mso-wrap-distance-left:9pt;mso-wrap-distance-top:0;mso-wrap-distance-right:9pt;mso-wrap-distance-bottom:0;mso-position-horizontal:absolute;mso-position-horizontal-relative:text;mso-position-vertical:absolute;mso-position-vertical-relative:text;mso-width-percent:0;mso-height-percent:0;mso-width-relative:margin;mso-height-relative:margin;v-text-anchor:middle" o:gfxdata="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" fillcolor="white [3212]" strokecolor="#729928 [2404]" strokeweight="1pt">
                 <v:stroke dashstyle="dash"/>
                 <v:textbox inset="2.5mm">
                   <w:txbxContent>
@@ -329,7 +1111,7 @@
                                     <pic:cNvPicPr/>
                                   </pic:nvPicPr>
                                   <pic:blipFill>
-                                    <a:blip r:embed="rId9"/>
+                                    <a:blip r:embed="rId7"/>
                                     <a:stretch>
                                       <a:fillRect/>
                                     </a:stretch>
@@ -366,13 +1148,13 @@
         <mc:AlternateContent>
           <mc:Choice Requires="wps">
             <w:drawing>
-              <wp:anchor distT="0" distB="0" distL="114300" distR="114300" simplePos="0" relativeHeight="251640320" behindDoc="0" locked="0" layoutInCell="1" allowOverlap="1" wp14:anchorId="016510A0" wp14:editId="0E8700CE">
+              <wp:anchor distT="0" distB="0" distL="114300" distR="114300" simplePos="0" relativeHeight="251640320" behindDoc="0" locked="0" layoutInCell="1" allowOverlap="1" wp14:anchorId="016510A0" wp14:editId="7B0063A5">
                 <wp:simplePos x="0" y="0"/>
                 <wp:positionH relativeFrom="column">
                   <wp:posOffset>111125</wp:posOffset>
                 </wp:positionH>
                 <wp:positionV relativeFrom="paragraph">
-                  <wp:posOffset>5440045</wp:posOffset>
+                  <wp:posOffset>6616065</wp:posOffset>
                 </wp:positionV>
                 <wp:extent cx="882015" cy="218440"/>
                 <wp:effectExtent l="0" t="0" r="0" b="0"/>
@@ -454,7 +1236,7 @@
           </mc:Choice>
           <mc:Fallback>
             <w:pict>
-              <v:shape w14:anchorId="016510A0" id="Text Box 2" o:spid="_x0000_s1028" type="#_x0000_t202" style="position:absolute;margin-left:8.75pt;margin-top:428.35pt;width:69.45pt;height:17.2pt;z-index:251640320;visibility:visible;mso-wrap-style:square;mso-width-percent:0;mso-wrap-distance-left:9pt;mso-wrap-distance-top:0;mso-wrap-distance-right:9pt;mso-wrap-distance-bottom:0;mso-position-horizontal:absolute;mso-position-horizontal-relative:text;mso-position-vertical:absolute;mso-position-vertical-relative:text;mso-width-percent:0;mso-width-relative:margin;v-text-anchor:top" o:gfxdata="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" fillcolor="white [3201]" stroked="f" strokeweight=".5pt">
+              <v:shape w14:anchorId="016510A0" id="Text Box 2" o:spid="_x0000_s1029" type="#_x0000_t202" style="position:absolute;margin-left:8.75pt;margin-top:520.95pt;width:69.45pt;height:17.2pt;z-index:251640320;visibility:visible;mso-wrap-style:square;mso-width-percent:0;mso-wrap-distance-left:9pt;mso-wrap-distance-top:0;mso-wrap-distance-right:9pt;mso-wrap-distance-bottom:0;mso-position-horizontal:absolute;mso-position-horizontal-relative:text;mso-position-vertical:absolute;mso-position-vertical-relative:text;mso-width-percent:0;mso-width-relative:margin;v-text-anchor:top" o:gfxdata="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" fillcolor="white [3201]" stroked="f" strokeweight=".5pt">
                 <v:textbox>
                   <w:txbxContent>
                     <w:p>
@@ -508,13 +1290,13 @@
         <mc:AlternateContent>
           <mc:Choice Requires="wps">
             <w:drawing>
-              <wp:anchor distT="0" distB="0" distL="114300" distR="114300" simplePos="0" relativeHeight="251672064" behindDoc="0" locked="0" layoutInCell="1" allowOverlap="1" wp14:anchorId="3141082C" wp14:editId="559E5FDE">
+              <wp:anchor distT="0" distB="0" distL="114300" distR="114300" simplePos="0" relativeHeight="251672064" behindDoc="0" locked="0" layoutInCell="1" allowOverlap="1" wp14:anchorId="3141082C" wp14:editId="3D29787F">
                 <wp:simplePos x="0" y="0"/>
                 <wp:positionH relativeFrom="column">
                   <wp:posOffset>3201670</wp:posOffset>
                 </wp:positionH>
                 <wp:positionV relativeFrom="paragraph">
-                  <wp:posOffset>5439410</wp:posOffset>
+                  <wp:posOffset>6615430</wp:posOffset>
                 </wp:positionV>
                 <wp:extent cx="882015" cy="218440"/>
                 <wp:effectExtent l="0" t="0" r="0" b="0"/>
@@ -596,7 +1378,7 @@
           </mc:Choice>
           <mc:Fallback>
             <w:pict>
-              <v:shape w14:anchorId="3141082C" id="_x0000_s1029" type="#_x0000_t202" style="position:absolute;margin-left:252.1pt;margin-top:428.3pt;width:69.45pt;height:17.2pt;z-index:251672064;visibility:visible;mso-wrap-style:square;mso-width-percent:0;mso-wrap-distance-left:9pt;mso-wrap-distance-top:0;mso-wrap-distance-right:9pt;mso-wrap-distance-bottom:0;mso-position-horizontal:absolute;mso-position-horizontal-relative:text;mso-position-vertical:absolute;mso-position-vertical-relative:text;mso-width-percent:0;mso-width-relative:margin;v-text-anchor:top" o:gfxdata="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" fillcolor="white [3201]" stroked="f" strokeweight=".5pt">
+              <v:shape w14:anchorId="3141082C" id="_x0000_s1030" type="#_x0000_t202" style="position:absolute;margin-left:252.1pt;margin-top:520.9pt;width:69.45pt;height:17.2pt;z-index:251672064;visibility:visible;mso-wrap-style:square;mso-width-percent:0;mso-wrap-distance-left:9pt;mso-wrap-distance-top:0;mso-wrap-distance-right:9pt;mso-wrap-distance-bottom:0;mso-position-horizontal:absolute;mso-position-horizontal-relative:text;mso-position-vertical:absolute;mso-position-vertical-relative:text;mso-width-percent:0;mso-width-relative:margin;v-text-anchor:top" o:gfxdata="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" fillcolor="white [3201]" stroked="f" strokeweight=".5pt">
                 <v:textbox>
                   <w:txbxContent>
                     <w:p>
@@ -650,16 +1432,16 @@
         <mc:AlternateContent>
           <mc:Choice Requires="wps">
             <w:drawing>
-              <wp:anchor distT="0" distB="0" distL="114300" distR="114300" simplePos="0" relativeHeight="251637248" behindDoc="0" locked="0" layoutInCell="1" allowOverlap="1" wp14:anchorId="4C9C3364" wp14:editId="7F64B5C6">
+              <wp:anchor distT="0" distB="0" distL="114300" distR="114300" simplePos="0" relativeHeight="251637248" behindDoc="0" locked="0" layoutInCell="1" allowOverlap="1" wp14:anchorId="4C9C3364" wp14:editId="243F4942">
                 <wp:simplePos x="0" y="0"/>
                 <wp:positionH relativeFrom="column">
                   <wp:posOffset>-210820</wp:posOffset>
                 </wp:positionH>
                 <wp:positionV relativeFrom="paragraph">
-                  <wp:posOffset>4422719</wp:posOffset>
+                  <wp:posOffset>5598425</wp:posOffset>
                 </wp:positionV>
                 <wp:extent cx="6149340" cy="1034415"/>
-                <wp:effectExtent l="0" t="0" r="3810" b="0"/>
+                <wp:effectExtent l="0" t="0" r="0" b="0"/>
                 <wp:wrapNone/>
                 <wp:docPr id="513458305" name="Text Box 8"/>
                 <wp:cNvGraphicFramePr/>
@@ -878,7 +1660,7 @@
           </mc:Choice>
           <mc:Fallback>
             <w:pict>
-              <v:shape w14:anchorId="4C9C3364" id="Text Box 8" o:spid="_x0000_s1030" type="#_x0000_t202" style="position:absolute;margin-left:-16.6pt;margin-top:348.25pt;width:484.2pt;height:81.45pt;z-index:251637248;visibility:visible;mso-wrap-style:square;mso-height-percent:0;mso-wrap-distance-left:9pt;mso-wrap-distance-top:0;mso-wrap-distance-right:9pt;mso-wrap-distance-bottom:0;mso-position-horizontal:absolute;mso-position-horizontal-relative:text;mso-position-vertical:absolute;mso-position-vertical-relative:text;mso-height-percent:0;mso-height-relative:margin;v-text-anchor:top" o:gfxdata="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" fillcolor="white [3201]" stroked="f" strokeweight=".5pt">
+              <v:shape w14:anchorId="4C9C3364" id="_x0000_s1031" type="#_x0000_t202" style="position:absolute;margin-left:-16.6pt;margin-top:440.8pt;width:484.2pt;height:81.45pt;z-index:251637248;visibility:visible;mso-wrap-style:square;mso-height-percent:0;mso-wrap-distance-left:9pt;mso-wrap-distance-top:0;mso-wrap-distance-right:9pt;mso-wrap-distance-bottom:0;mso-position-horizontal:absolute;mso-position-horizontal-relative:text;mso-position-vertical:absolute;mso-position-vertical-relative:text;mso-height-percent:0;mso-height-relative:margin;v-text-anchor:top" o:gfxdata="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" fillcolor="white [3201]" stroked="f" strokeweight=".5pt">
                 <v:textbox>
                   <w:txbxContent>
                     <w:p>
@@ -1165,7 +1947,7 @@
                           </w:p>
                           <w:p>
                             <w:pPr>
-                              <w:pStyle w:val="ListParagraph"/>
+                              <w:pStyle w:val="a3"/>
                               <w:numPr>
                                 <w:ilvl w:val="0"/>
                                 <w:numId w:val="9"/>
@@ -1188,7 +1970,7 @@
                           </w:p>
                           <w:p>
                             <w:pPr>
-                              <w:pStyle w:val="ListParagraph"/>
+                              <w:pStyle w:val="a3"/>
                               <w:numPr>
                                 <w:ilvl w:val="0"/>
                                 <w:numId w:val="9"/>
@@ -1211,7 +1993,7 @@
                           </w:p>
                           <w:p>
                             <w:pPr>
-                              <w:pStyle w:val="ListParagraph"/>
+                              <w:pStyle w:val="a3"/>
                               <w:numPr>
                                 <w:ilvl w:val="0"/>
                                 <w:numId w:val="9"/>
@@ -1234,7 +2016,7 @@
                           </w:p>
                           <w:p>
                             <w:pPr>
-                              <w:pStyle w:val="ListParagraph"/>
+                              <w:pStyle w:val="a3"/>
                               <w:numPr>
                                 <w:ilvl w:val="0"/>
                                 <w:numId w:val="9"/>
@@ -1285,11 +2067,22 @@
           </mc:Choice>
           <mc:Fallback>
             <w:pict>
-              <v:shape w14:anchorId="02AE5F8E" id="_x0000_s1031" type="#_x0000_t202" style="position:absolute;margin-left:-16.6pt;margin-top:226.65pt;width:223.1pt;height:121.05pt;z-index:251683328;visibility:visible;mso-wrap-style:square;mso-width-percent:0;mso-height-percent:0;mso-wrap-distance-left:9pt;mso-wrap-distance-top:0;mso-wrap-distance-right:9pt;mso-wrap-distance-bottom:0;mso-position-horizontal:absolute;mso-position-horizontal-relative:margin;mso-position-vertical:absolute;mso-position-vertical-relative:text;mso-width-percent:0;mso-height-percent:0;mso-width-relative:margin;mso-height-relative:margin;v-text-anchor:top" o:gfxdata="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" fillcolor="white [3201]" stroked="f" strokeweight=".5pt">
+              <v:shape w14:anchorId="02AE5F8E" id="_x0000_s1032" type="#_x0000_t202" style="position:absolute;margin-left:-16.6pt;margin-top:226.65pt;width:223.1pt;height:121.05pt;z-index:251683328;visibility:visible;mso-wrap-style:square;mso-width-percent:0;mso-height-percent:0;mso-wrap-distance-left:9pt;mso-wrap-distance-top:0;mso-wrap-distance-right:9pt;mso-wrap-distance-bottom:0;mso-position-horizontal:absolute;mso-position-horizontal-relative:margin;mso-position-vertical:absolute;mso-position-vertical-relative:text;mso-width-percent:0;mso-height-percent:0;mso-width-relative:margin;mso-height-relative:margin;v-text-anchor:top" o:gfxdata="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" fillcolor="white [3201]" stroked="f" strokeweight=".5pt">
                 <v:textbox>
                   <w:txbxContent>
                     <w:p>
                       <w:pPr>
+                        <w:rPr>
+                          <w:rFonts w:ascii="TH Sarabun New" w:hAnsi="TH Sarabun New" w:cs="TH Sarabun New"/>
+                          <w:b/>
+                          <w:bCs/>
+                          <w:sz w:val="28"/>
+                          <w:szCs w:val="28"/>
+                          <w:u w:val="single"/>
+                          <w:cs/>
+                        </w:rPr>
+                      </w:pPr>
+                      <w:r>
                         <w:rPr>
                           <w:rFonts w:ascii="TH Sarabun New" w:hAnsi="TH Sarabun New" w:cs="TH Sarabun New" w:hint="cs"/>
                           <w:b/>
@@ -1299,7 +2092,30 @@
                           <w:u w:val="single"/>
                           <w:cs/>
                         </w:rPr>
+                        <w:t>คำสั่งที่ควรศึกษา</w:t>
+                      </w:r>
+                    </w:p>
+                    <w:p>
+                      <w:pPr>
+                        <w:rPr>
+                          <w:rFonts w:ascii="TH Sarabun New" w:hAnsi="TH Sarabun New" w:cs="TH Sarabun New"/>
+                          <w:b/>
+                          <w:bCs/>
+                          <w:sz w:val="28"/>
+                          <w:szCs w:val="28"/>
+                        </w:rPr>
                       </w:pPr>
+                      <w:r>
+                        <w:rPr>
+                          <w:rFonts w:ascii="TH Sarabun New" w:hAnsi="TH Sarabun New" w:cs="TH Sarabun New"/>
+                          <w:b/>
+                          <w:bCs/>
+                          <w:sz w:val="28"/>
+                          <w:szCs w:val="28"/>
+                          <w:cs/>
+                        </w:rPr>
+                        <w:tab/>
+                      </w:r>
                       <w:r>
                         <w:rPr>
                           <w:rFonts w:ascii="TH Sarabun New" w:hAnsi="TH Sarabun New" w:cs="TH Sarabun New" w:hint="cs"/>
@@ -1307,53 +2123,19 @@
                           <w:bCs/>
                           <w:sz w:val="28"/>
                           <w:szCs w:val="28"/>
-                          <w:u w:val="single"/>
-                          <w:cs/>
-                        </w:rPr>
-                        <w:t>คำสั่งที่ควรศึกษา</w:t>
+                        </w:rPr>
+                        <w:t>String Special Operation</w:t>
                       </w:r>
                     </w:p>
                     <w:p>
                       <w:pPr>
-                        <w:rPr>
-                          <w:rFonts w:ascii="TH Sarabun New" w:hAnsi="TH Sarabun New" w:cs="TH Sarabun New"/>
-                          <w:b/>
-                          <w:bCs/>
-                          <w:sz w:val="28"/>
-                          <w:szCs w:val="28"/>
-                        </w:rPr>
-                      </w:pPr>
-                      <w:r>
-                        <w:rPr>
-                          <w:rFonts w:ascii="TH Sarabun New" w:hAnsi="TH Sarabun New" w:cs="TH Sarabun New"/>
-                          <w:b/>
-                          <w:bCs/>
-                          <w:sz w:val="28"/>
-                          <w:szCs w:val="28"/>
-                          <w:cs/>
-                        </w:rPr>
-                        <w:tab/>
-                      </w:r>
-                      <w:r>
-                        <w:rPr>
-                          <w:rFonts w:ascii="TH Sarabun New" w:hAnsi="TH Sarabun New" w:cs="TH Sarabun New" w:hint="cs"/>
-                          <w:b/>
-                          <w:bCs/>
-                          <w:sz w:val="28"/>
-                          <w:szCs w:val="28"/>
-                        </w:rPr>
-                        <w:t>String Special Operation</w:t>
-                      </w:r>
-                    </w:p>
-                    <w:p>
-                      <w:pPr>
-                        <w:pStyle w:val="ListParagraph"/>
+                        <w:pStyle w:val="a3"/>
                         <w:numPr>
                           <w:ilvl w:val="0"/>
                           <w:numId w:val="9"/>
                         </w:numPr>
                         <w:rPr>
-                          <w:rFonts w:ascii="TH Sarabun New" w:hAnsi="TH Sarabun New" w:cs="TH Sarabun New" w:hint="cs"/>
+                          <w:rFonts w:ascii="TH Sarabun New" w:hAnsi="TH Sarabun New" w:cs="TH Sarabun New"/>
                           <w:sz w:val="20"/>
                           <w:szCs w:val="24"/>
                         </w:rPr>
@@ -1370,13 +2152,13 @@
                     </w:p>
                     <w:p>
                       <w:pPr>
-                        <w:pStyle w:val="ListParagraph"/>
+                        <w:pStyle w:val="a3"/>
                         <w:numPr>
                           <w:ilvl w:val="0"/>
                           <w:numId w:val="9"/>
                         </w:numPr>
                         <w:rPr>
-                          <w:rFonts w:ascii="TH Sarabun New" w:hAnsi="TH Sarabun New" w:cs="TH Sarabun New" w:hint="cs"/>
+                          <w:rFonts w:ascii="TH Sarabun New" w:hAnsi="TH Sarabun New" w:cs="TH Sarabun New"/>
                           <w:sz w:val="20"/>
                           <w:szCs w:val="24"/>
                         </w:rPr>
@@ -1393,13 +2175,13 @@
                     </w:p>
                     <w:p>
                       <w:pPr>
-                        <w:pStyle w:val="ListParagraph"/>
+                        <w:pStyle w:val="a3"/>
                         <w:numPr>
                           <w:ilvl w:val="0"/>
                           <w:numId w:val="9"/>
                         </w:numPr>
                         <w:rPr>
-                          <w:rFonts w:ascii="TH Sarabun New" w:hAnsi="TH Sarabun New" w:cs="TH Sarabun New" w:hint="cs"/>
+                          <w:rFonts w:ascii="TH Sarabun New" w:hAnsi="TH Sarabun New" w:cs="TH Sarabun New"/>
                           <w:sz w:val="20"/>
                           <w:szCs w:val="24"/>
                         </w:rPr>
@@ -1416,13 +2198,13 @@
                     </w:p>
                     <w:p>
                       <w:pPr>
-                        <w:pStyle w:val="ListParagraph"/>
+                        <w:pStyle w:val="a3"/>
                         <w:numPr>
                           <w:ilvl w:val="0"/>
                           <w:numId w:val="9"/>
                         </w:numPr>
                         <w:rPr>
-                          <w:rFonts w:ascii="TH Sarabun New" w:hAnsi="TH Sarabun New" w:cs="TH Sarabun New" w:hint="cs"/>
+                          <w:rFonts w:ascii="TH Sarabun New" w:hAnsi="TH Sarabun New" w:cs="TH Sarabun New"/>
                           <w:sz w:val="20"/>
                           <w:szCs w:val="24"/>
                         </w:rPr>
@@ -1440,7 +2222,7 @@
                     <w:p>
                       <w:pPr>
                         <w:rPr>
-                          <w:rFonts w:ascii="TH Sarabun New" w:hAnsi="TH Sarabun New" w:cs="TH Sarabun New" w:hint="cs"/>
+                          <w:rFonts w:ascii="TH Sarabun New" w:hAnsi="TH Sarabun New" w:cs="TH Sarabun New"/>
                           <w:szCs w:val="32"/>
                         </w:rPr>
                       </w:pPr>
@@ -1557,7 +2339,7 @@
           </mc:Choice>
           <mc:Fallback>
             <w:pict>
-              <v:rect w14:anchorId="0C9BFB73" id="สี่เหลี่ยมผืนผ้า 1" o:spid="_x0000_s1032" style="position:absolute;margin-left:-71.95pt;margin-top:-1in;width:595.25pt;height:28pt;z-index:251633152;visibility:visible;mso-wrap-style:square;mso-width-percent:0;mso-wrap-distance-left:9pt;mso-wrap-distance-top:0;mso-wrap-distance-right:9pt;mso-wrap-distance-bottom:0;mso-position-horizontal:absolute;mso-position-horizontal-relative:text;mso-position-vertical:absolute;mso-position-vertical-relative:text;mso-width-percent:0;mso-width-relative:margin;v-text-anchor:middle" o:gfxdata="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" fillcolor="#99cb38 [3204]" stroked="f" strokeweight="1.5pt">
+              <v:rect w14:anchorId="0C9BFB73" id="สี่เหลี่ยมผืนผ้า 1" o:spid="_x0000_s1033" style="position:absolute;margin-left:-71.95pt;margin-top:-1in;width:595.25pt;height:28pt;z-index:251633152;visibility:visible;mso-wrap-style:square;mso-width-percent:0;mso-wrap-distance-left:9pt;mso-wrap-distance-top:0;mso-wrap-distance-right:9pt;mso-wrap-distance-bottom:0;mso-position-horizontal:absolute;mso-position-horizontal-relative:text;mso-position-vertical:absolute;mso-position-vertical-relative:text;mso-width-percent:0;mso-width-relative:margin;v-text-anchor:middle" o:gfxdata="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" fillcolor="#99cb38 [3204]" stroked="f" strokeweight="1.5pt">
                 <v:stroke endcap="round"/>
                 <v:textbox>
                   <w:txbxContent>
@@ -1701,7 +2483,7 @@
           </mc:Choice>
           <mc:Fallback>
             <w:pict>
-              <v:rect w14:anchorId="390C82BC" id="_x0000_s1033" style="position:absolute;margin-left:-82.85pt;margin-top:741.55pt;width:617pt;height:28pt;z-index:251634176;visibility:visible;mso-wrap-style:square;mso-width-percent:0;mso-wrap-distance-left:9pt;mso-wrap-distance-top:0;mso-wrap-distance-right:9pt;mso-wrap-distance-bottom:0;mso-position-horizontal:absolute;mso-position-horizontal-relative:margin;mso-position-vertical:absolute;mso-position-vertical-relative:text;mso-width-percent:0;mso-width-relative:margin;v-text-anchor:middle" o:gfxdata="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" fillcolor="#99cb38 [3204]" stroked="f" strokeweight="1.5pt">
+              <v:rect w14:anchorId="390C82BC" id="_x0000_s1034" style="position:absolute;margin-left:-82.85pt;margin-top:741.55pt;width:617pt;height:28pt;z-index:251634176;visibility:visible;mso-wrap-style:square;mso-width-percent:0;mso-wrap-distance-left:9pt;mso-wrap-distance-top:0;mso-wrap-distance-right:9pt;mso-wrap-distance-bottom:0;mso-position-horizontal:absolute;mso-position-horizontal-relative:margin;mso-position-vertical:absolute;mso-position-vertical-relative:text;mso-width-percent:0;mso-width-relative:margin;v-text-anchor:middle" o:gfxdata="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" fillcolor="#99cb38 [3204]" stroked="f" strokeweight="1.5pt">
                 <v:stroke endcap="round"/>
                 <v:textbox>
                   <w:txbxContent>
@@ -1821,7 +2603,7 @@
                           <w:txbxContent>
                             <w:p>
                               <w:pPr>
-                                <w:pStyle w:val="ListParagraph"/>
+                                <w:pStyle w:val="a3"/>
                                 <w:numPr>
                                   <w:ilvl w:val="0"/>
                                   <w:numId w:val="3"/>
@@ -1911,7 +2693,7 @@
                             </w:p>
                             <w:p>
                               <w:pPr>
-                                <w:pStyle w:val="ListParagraph"/>
+                                <w:pStyle w:val="a3"/>
                                 <w:numPr>
                                   <w:ilvl w:val="0"/>
                                   <w:numId w:val="3"/>
@@ -1955,7 +2737,7 @@
                             </w:p>
                             <w:p>
                               <w:pPr>
-                                <w:pStyle w:val="ListParagraph"/>
+                                <w:pStyle w:val="a3"/>
                                 <w:numPr>
                                   <w:ilvl w:val="0"/>
                                   <w:numId w:val="3"/>
@@ -2018,7 +2800,7 @@
                             </w:p>
                             <w:p>
                               <w:pPr>
-                                <w:pStyle w:val="ListParagraph"/>
+                                <w:pStyle w:val="a3"/>
                                 <w:numPr>
                                   <w:ilvl w:val="0"/>
                                   <w:numId w:val="3"/>
@@ -2111,14 +2893,14 @@
           </mc:Choice>
           <mc:Fallback>
             <w:pict>
-              <v:group w14:anchorId="650F07B0" id="กลุ่ม 9" o:spid="_x0000_s1034" style="position:absolute;margin-left:0;margin-top:55pt;width:484.2pt;height:157.55pt;z-index:251636224;mso-position-horizontal:center;mso-position-horizontal-relative:margin" coordsize="61493,20011" o:gfxdata="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">
-                <v:roundrect id="สี่เหลี่ยมผืนผ้ามุมมน 5" o:spid="_x0000_s1035" style="position:absolute;top:1774;width:61493;height:18237;visibility:visible;mso-wrap-style:square;v-text-anchor:middle" arcsize="10923f" o:gfxdata="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" fillcolor="white [3212]" strokecolor="#92d050" strokeweight="2.25pt">
+              <v:group w14:anchorId="650F07B0" id="กลุ่ม 9" o:spid="_x0000_s1035" style="position:absolute;margin-left:0;margin-top:55pt;width:484.2pt;height:157.55pt;z-index:251636224;mso-position-horizontal:center;mso-position-horizontal-relative:margin" coordsize="61493,20011" o:gfxdata="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">
+                <v:roundrect id="สี่เหลี่ยมผืนผ้ามุมมน 5" o:spid="_x0000_s1036" style="position:absolute;top:1774;width:61493;height:18237;visibility:visible;mso-wrap-style:square;v-text-anchor:middle" arcsize="10923f" o:gfxdata="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" fillcolor="white [3212]" strokecolor="#92d050" strokeweight="2.25pt">
                   <v:stroke dashstyle="dash" endcap="round"/>
                   <v:textbox>
                     <w:txbxContent>
                       <w:p>
                         <w:pPr>
-                          <w:pStyle w:val="ListParagraph"/>
+                          <w:pStyle w:val="a3"/>
                           <w:numPr>
                             <w:ilvl w:val="0"/>
                             <w:numId w:val="3"/>
@@ -2208,7 +2990,7 @@
                       </w:p>
                       <w:p>
                         <w:pPr>
-                          <w:pStyle w:val="ListParagraph"/>
+                          <w:pStyle w:val="a3"/>
                           <w:numPr>
                             <w:ilvl w:val="0"/>
                             <w:numId w:val="3"/>
@@ -2252,7 +3034,7 @@
                       </w:p>
                       <w:p>
                         <w:pPr>
-                          <w:pStyle w:val="ListParagraph"/>
+                          <w:pStyle w:val="a3"/>
                           <w:numPr>
                             <w:ilvl w:val="0"/>
                             <w:numId w:val="3"/>
@@ -2315,7 +3097,7 @@
                       </w:p>
                       <w:p>
                         <w:pPr>
-                          <w:pStyle w:val="ListParagraph"/>
+                          <w:pStyle w:val="a3"/>
                           <w:numPr>
                             <w:ilvl w:val="0"/>
                             <w:numId w:val="3"/>
@@ -2341,7 +3123,7 @@
                     </w:txbxContent>
                   </v:textbox>
                 </v:roundrect>
-                <v:shape id="Text Box 6" o:spid="_x0000_s1036" type="#_x0000_t202" style="position:absolute;left:4189;width:5721;height:3257;visibility:visible;mso-wrap-style:square;v-text-anchor:top" o:gfxdata="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" fillcolor="white [3201]" stroked="f" strokeweight=".5pt">
+                <v:shape id="Text Box 6" o:spid="_x0000_s1037" type="#_x0000_t202" style="position:absolute;left:4189;width:5721;height:3257;visibility:visible;mso-wrap-style:square;v-text-anchor:top" o:gfxdata="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" fillcolor="white [3201]" stroked="f" strokeweight=".5pt">
                   <v:textbox>
                     <w:txbxContent>
                       <w:p>
@@ -2538,7 +3320,7 @@
                 </v:formulas>
                 <v:path gradientshapeok="t" limo="10800,10800" o:connecttype="custom" o:connectlocs="@8,0;0,@9;@8,@7;@6,@9" textboxrect="@3,@3,@4,@5"/>
               </v:shapetype>
-              <v:shape id="ขั้นตอนการสำรอง 2" o:spid="_x0000_s1037" type="#_x0000_t176" style="position:absolute;margin-left:0;margin-top:-19.1pt;width:333pt;height:61.75pt;z-index:251635200;visibility:visible;mso-wrap-style:square;mso-height-percent:0;mso-wrap-distance-left:9pt;mso-wrap-distance-top:0;mso-wrap-distance-right:9pt;mso-wrap-distance-bottom:0;mso-position-horizontal:center;mso-position-horizontal-relative:margin;mso-position-vertical:absolute;mso-position-vertical-relative:text;mso-height-percent:0;mso-height-relative:margin;v-text-anchor:middle" o:gfxdata="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" fillcolor="#99cb38 [3204]" stroked="f" strokeweight="1.5pt">
+              <v:shape id="ขั้นตอนการสำรอง 2" o:spid="_x0000_s1038" type="#_x0000_t176" style="position:absolute;margin-left:0;margin-top:-19.1pt;width:333pt;height:61.75pt;z-index:251635200;visibility:visible;mso-wrap-style:square;mso-height-percent:0;mso-wrap-distance-left:9pt;mso-wrap-distance-top:0;mso-wrap-distance-right:9pt;mso-wrap-distance-bottom:0;mso-position-horizontal:center;mso-position-horizontal-relative:margin;mso-position-vertical:absolute;mso-position-vertical-relative:text;mso-height-percent:0;mso-height-relative:margin;v-text-anchor:middle" o:gfxdata="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" fillcolor="#99cb38 [3204]" stroked="f" strokeweight="1.5pt">
                 <v:stroke endcap="round"/>
                 <v:textbox>
                   <w:txbxContent>
@@ -2762,7 +3544,7 @@
           </mc:Choice>
           <mc:Fallback>
             <w:pict>
-              <v:shape w14:anchorId="20D34E0B" id="_x0000_s1038" type="#_x0000_t202" style="position:absolute;margin-left:-16.3pt;margin-top:-19.45pt;width:484.2pt;height:64.85pt;z-index:251689472;visibility:visible;mso-wrap-style:square;mso-height-percent:0;mso-wrap-distance-left:9pt;mso-wrap-distance-top:0;mso-wrap-distance-right:9pt;mso-wrap-distance-bottom:0;mso-position-horizontal:absolute;mso-position-horizontal-relative:text;mso-position-vertical:absolute;mso-position-vertical-relative:text;mso-height-percent:0;mso-height-relative:margin;v-text-anchor:top" o:gfxdata="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" fillcolor="white [3201]" stroked="f" strokeweight=".5pt">
+              <v:shape w14:anchorId="20D34E0B" id="_x0000_s1039" type="#_x0000_t202" style="position:absolute;margin-left:-16.3pt;margin-top:-19.45pt;width:484.2pt;height:64.85pt;z-index:251689472;visibility:visible;mso-wrap-style:square;mso-height-percent:0;mso-wrap-distance-left:9pt;mso-wrap-distance-top:0;mso-wrap-distance-right:9pt;mso-wrap-distance-bottom:0;mso-position-horizontal:absolute;mso-position-horizontal-relative:text;mso-position-vertical:absolute;mso-position-vertical-relative:text;mso-height-percent:0;mso-height-relative:margin;v-text-anchor:top" o:gfxdata="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" fillcolor="white [3201]" stroked="f" strokeweight=".5pt">
                 <v:textbox>
                   <w:txbxContent>
                     <w:p>
@@ -2938,7 +3720,7 @@
           </mc:Choice>
           <mc:Fallback>
             <w:pict>
-              <v:rect w14:anchorId="5320A877" id="_x0000_s1039" style="position:absolute;margin-left:-82.65pt;margin-top:-71.95pt;width:617pt;height:28pt;z-index:251653632;visibility:visible;mso-wrap-style:square;mso-wrap-distance-left:9pt;mso-wrap-distance-top:0;mso-wrap-distance-right:9pt;mso-wrap-distance-bottom:0;mso-position-horizontal:absolute;mso-position-horizontal-relative:text;mso-position-vertical:absolute;mso-position-vertical-relative:text;v-text-anchor:middle" o:gfxdata="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" fillcolor="#99cb38 [3204]" stroked="f" strokeweight="1.5pt">
+              <v:rect w14:anchorId="5320A877" id="_x0000_s1040" style="position:absolute;margin-left:-82.65pt;margin-top:-71.95pt;width:617pt;height:28pt;z-index:251653632;visibility:visible;mso-wrap-style:square;mso-wrap-distance-left:9pt;mso-wrap-distance-top:0;mso-wrap-distance-right:9pt;mso-wrap-distance-bottom:0;mso-position-horizontal:absolute;mso-position-horizontal-relative:text;mso-position-vertical:absolute;mso-position-vertical-relative:text;v-text-anchor:middle" o:gfxdata="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" fillcolor="#99cb38 [3204]" stroked="f" strokeweight="1.5pt">
                 <v:stroke endcap="round"/>
                 <v:textbox>
                   <w:txbxContent>
@@ -3050,7 +3832,7 @@
                                           <pic:cNvPicPr/>
                                         </pic:nvPicPr>
                                         <pic:blipFill>
-                                          <a:blip r:embed="rId10"/>
+                                          <a:blip r:embed="rId8"/>
                                           <a:stretch>
                                             <a:fillRect/>
                                           </a:stretch>
@@ -3093,7 +3875,7 @@
           </mc:Choice>
           <mc:Fallback>
             <w:pict>
-              <v:shape w14:anchorId="034F462A" id="_x0000_s1040" type="#_x0000_t202" style="position:absolute;margin-left:242.9pt;margin-top:450.85pt;width:194.05pt;height:87.8pt;z-index:251704832;visibility:visible;mso-wrap-style:square;mso-width-percent:0;mso-height-percent:0;mso-wrap-distance-left:9pt;mso-wrap-distance-top:0;mso-wrap-distance-right:9pt;mso-wrap-distance-bottom:0;mso-position-horizontal:absolute;mso-position-horizontal-relative:text;mso-position-vertical:absolute;mso-position-vertical-relative:text;mso-width-percent:0;mso-height-percent:0;mso-width-relative:margin;mso-height-relative:margin;v-text-anchor:middle" o:gfxdata="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" fillcolor="white [3212]" strokecolor="#729928 [2404]" strokeweight="1pt">
+              <v:shape w14:anchorId="034F462A" id="_x0000_s1041" type="#_x0000_t202" style="position:absolute;margin-left:242.9pt;margin-top:450.85pt;width:194.05pt;height:87.8pt;z-index:251704832;visibility:visible;mso-wrap-style:square;mso-width-percent:0;mso-height-percent:0;mso-wrap-distance-left:9pt;mso-wrap-distance-top:0;mso-wrap-distance-right:9pt;mso-wrap-distance-bottom:0;mso-position-horizontal:absolute;mso-position-horizontal-relative:text;mso-position-vertical:absolute;mso-position-vertical-relative:text;mso-width-percent:0;mso-height-percent:0;mso-width-relative:margin;mso-height-relative:margin;v-text-anchor:middle" o:gfxdata="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" fillcolor="white [3212]" strokecolor="#729928 [2404]" strokeweight="1pt">
                 <v:stroke dashstyle="dash"/>
                 <v:textbox inset="2.5mm">
                   <w:txbxContent>
@@ -3123,7 +3905,7 @@
                                     <pic:cNvPicPr/>
                                   </pic:nvPicPr>
                                   <pic:blipFill>
-                                    <a:blip r:embed="rId11"/>
+                                    <a:blip r:embed="rId8"/>
                                     <a:stretch>
                                       <a:fillRect/>
                                     </a:stretch>
@@ -3224,7 +4006,7 @@
                                           <pic:cNvPicPr/>
                                         </pic:nvPicPr>
                                         <pic:blipFill>
-                                          <a:blip r:embed="rId12"/>
+                                          <a:blip r:embed="rId9"/>
                                           <a:stretch>
                                             <a:fillRect/>
                                           </a:stretch>
@@ -3267,7 +4049,7 @@
           </mc:Choice>
           <mc:Fallback>
             <w:pict>
-              <v:shape w14:anchorId="145ED6EB" id="_x0000_s1041" type="#_x0000_t202" style="position:absolute;margin-left:0;margin-top:450.85pt;width:194.05pt;height:87.8pt;z-index:251702784;visibility:visible;mso-wrap-style:square;mso-width-percent:0;mso-height-percent:0;mso-wrap-distance-left:9pt;mso-wrap-distance-top:0;mso-wrap-distance-right:9pt;mso-wrap-distance-bottom:0;mso-position-horizontal:left;mso-position-horizontal-relative:margin;mso-position-vertical:absolute;mso-position-vertical-relative:text;mso-width-percent:0;mso-height-percent:0;mso-width-relative:margin;mso-height-relative:margin;v-text-anchor:middle" o:gfxdata="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" fillcolor="white [3212]" strokecolor="#729928 [2404]" strokeweight="1pt">
+              <v:shape w14:anchorId="145ED6EB" id="_x0000_s1042" type="#_x0000_t202" style="position:absolute;margin-left:0;margin-top:450.85pt;width:194.05pt;height:87.8pt;z-index:251702784;visibility:visible;mso-wrap-style:square;mso-width-percent:0;mso-height-percent:0;mso-wrap-distance-left:9pt;mso-wrap-distance-top:0;mso-wrap-distance-right:9pt;mso-wrap-distance-bottom:0;mso-position-horizontal:left;mso-position-horizontal-relative:margin;mso-position-vertical:absolute;mso-position-vertical-relative:text;mso-width-percent:0;mso-height-percent:0;mso-width-relative:margin;mso-height-relative:margin;v-text-anchor:middle" o:gfxdata="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" fillcolor="white [3212]" strokecolor="#729928 [2404]" strokeweight="1pt">
                 <v:stroke dashstyle="dash"/>
                 <v:textbox inset="2.5mm">
                   <w:txbxContent>
@@ -3297,7 +4079,7 @@
                                     <pic:cNvPicPr/>
                                   </pic:nvPicPr>
                                   <pic:blipFill>
-                                    <a:blip r:embed="rId13"/>
+                                    <a:blip r:embed="rId9"/>
                                     <a:stretch>
                                       <a:fillRect/>
                                     </a:stretch>
@@ -3470,13 +4252,13 @@
           </mc:Choice>
           <mc:Fallback>
             <w:pict>
-              <v:shape w14:anchorId="793E5CAB" id="_x0000_s1042" type="#_x0000_t202" style="position:absolute;margin-left:-17.05pt;margin-top:371.45pt;width:484.2pt;height:64.85pt;z-index:251701760;visibility:visible;mso-wrap-style:square;mso-height-percent:0;mso-wrap-distance-left:9pt;mso-wrap-distance-top:0;mso-wrap-distance-right:9pt;mso-wrap-distance-bottom:0;mso-position-horizontal:absolute;mso-position-horizontal-relative:text;mso-position-vertical:absolute;mso-position-vertical-relative:text;mso-height-percent:0;mso-height-relative:margin;v-text-anchor:top" o:gfxdata="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" fillcolor="white [3201]" stroked="f" strokeweight=".5pt">
+              <v:shape w14:anchorId="793E5CAB" id="_x0000_s1043" type="#_x0000_t202" style="position:absolute;margin-left:-17.05pt;margin-top:371.45pt;width:484.2pt;height:64.85pt;z-index:251701760;visibility:visible;mso-wrap-style:square;mso-height-percent:0;mso-wrap-distance-left:9pt;mso-wrap-distance-top:0;mso-wrap-distance-right:9pt;mso-wrap-distance-bottom:0;mso-position-horizontal:absolute;mso-position-horizontal-relative:text;mso-position-vertical:absolute;mso-position-vertical-relative:text;mso-height-percent:0;mso-height-relative:margin;v-text-anchor:top" o:gfxdata="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" fillcolor="white [3201]" stroked="f" strokeweight=".5pt">
                 <v:textbox>
                   <w:txbxContent>
                     <w:p>
                       <w:pPr>
                         <w:rPr>
-                          <w:rFonts w:ascii="TH Sarabun New" w:hAnsi="TH Sarabun New" w:cs="TH Sarabun New" w:hint="cs"/>
+                          <w:rFonts w:ascii="TH Sarabun New" w:hAnsi="TH Sarabun New" w:cs="TH Sarabun New"/>
                           <w:b/>
                           <w:bCs/>
                           <w:sz w:val="28"/>
@@ -3512,7 +4294,7 @@
                     <w:p>
                       <w:pPr>
                         <w:rPr>
-                          <w:rFonts w:ascii="TH Sarabun New" w:hAnsi="TH Sarabun New" w:cs="TH Sarabun New" w:hint="cs"/>
+                          <w:rFonts w:ascii="TH Sarabun New" w:hAnsi="TH Sarabun New" w:cs="TH Sarabun New"/>
                           <w:sz w:val="28"/>
                           <w:szCs w:val="28"/>
                         </w:rPr>
@@ -3662,7 +4444,7 @@
           </mc:Choice>
           <mc:Fallback>
             <w:pict>
-              <v:shape w14:anchorId="46E4A610" id="_x0000_s1043" type="#_x0000_t202" style="position:absolute;margin-left:5.45pt;margin-top:442.1pt;width:69.45pt;height:17.2pt;z-index:251703808;visibility:visible;mso-wrap-style:square;mso-width-percent:0;mso-height-percent:0;mso-wrap-distance-left:9pt;mso-wrap-distance-top:0;mso-wrap-distance-right:9pt;mso-wrap-distance-bottom:0;mso-position-horizontal:absolute;mso-position-horizontal-relative:text;mso-position-vertical:absolute;mso-position-vertical-relative:text;mso-width-percent:0;mso-height-percent:0;mso-width-relative:margin;mso-height-relative:margin;v-text-anchor:top" o:gfxdata="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" fillcolor="white [3201]" stroked="f" strokeweight=".5pt">
+              <v:shape w14:anchorId="46E4A610" id="_x0000_s1044" type="#_x0000_t202" style="position:absolute;margin-left:5.45pt;margin-top:442.1pt;width:69.45pt;height:17.2pt;z-index:251703808;visibility:visible;mso-wrap-style:square;mso-width-percent:0;mso-height-percent:0;mso-wrap-distance-left:9pt;mso-wrap-distance-top:0;mso-wrap-distance-right:9pt;mso-wrap-distance-bottom:0;mso-position-horizontal:absolute;mso-position-horizontal-relative:text;mso-position-vertical:absolute;mso-position-vertical-relative:text;mso-width-percent:0;mso-height-percent:0;mso-width-relative:margin;mso-height-relative:margin;v-text-anchor:top" o:gfxdata="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" fillcolor="white [3201]" stroked="f" strokeweight=".5pt">
                 <v:textbox>
                   <w:txbxContent>
                     <w:p>
@@ -3806,7 +4588,7 @@
           </mc:Choice>
           <mc:Fallback>
             <w:pict>
-              <v:shape w14:anchorId="1E500739" id="_x0000_s1044" type="#_x0000_t202" style="position:absolute;margin-left:248.9pt;margin-top:442.2pt;width:69.45pt;height:17.2pt;z-index:251705856;visibility:visible;mso-wrap-style:square;mso-width-percent:0;mso-height-percent:0;mso-wrap-distance-left:9pt;mso-wrap-distance-top:0;mso-wrap-distance-right:9pt;mso-wrap-distance-bottom:0;mso-position-horizontal:absolute;mso-position-horizontal-relative:text;mso-position-vertical:absolute;mso-position-vertical-relative:text;mso-width-percent:0;mso-height-percent:0;mso-width-relative:margin;mso-height-relative:margin;v-text-anchor:top" o:gfxdata="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" fillcolor="white [3201]" stroked="f" strokeweight=".5pt">
+              <v:shape w14:anchorId="1E500739" id="_x0000_s1045" type="#_x0000_t202" style="position:absolute;margin-left:248.9pt;margin-top:442.2pt;width:69.45pt;height:17.2pt;z-index:251705856;visibility:visible;mso-wrap-style:square;mso-width-percent:0;mso-height-percent:0;mso-wrap-distance-left:9pt;mso-wrap-distance-top:0;mso-wrap-distance-right:9pt;mso-wrap-distance-bottom:0;mso-position-horizontal:absolute;mso-position-horizontal-relative:text;mso-position-vertical:absolute;mso-position-vertical-relative:text;mso-width-percent:0;mso-height-percent:0;mso-width-relative:margin;mso-height-relative:margin;v-text-anchor:top" o:gfxdata="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" fillcolor="white [3201]" stroked="f" strokeweight=".5pt">
                 <v:textbox>
                   <w:txbxContent>
                     <w:p>
@@ -3954,7 +4736,7 @@
           </mc:Choice>
           <mc:Fallback>
             <w:pict>
-              <v:rect w14:anchorId="1F1EE581" id="_x0000_s1045" style="position:absolute;margin-left:-82.85pt;margin-top:741.45pt;width:617pt;height:28pt;z-index:251685376;visibility:visible;mso-wrap-style:square;mso-wrap-distance-left:9pt;mso-wrap-distance-top:0;mso-wrap-distance-right:9pt;mso-wrap-distance-bottom:0;mso-position-horizontal:absolute;mso-position-horizontal-relative:margin;mso-position-vertical:absolute;mso-position-vertical-relative:margin;v-text-anchor:middle" o:gfxdata="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" fillcolor="#99cb38 [3204]" stroked="f" strokeweight="1.5pt">
+              <v:rect w14:anchorId="1F1EE581" id="_x0000_s1046" style="position:absolute;margin-left:-82.85pt;margin-top:741.45pt;width:617pt;height:28pt;z-index:251685376;visibility:visible;mso-wrap-style:square;mso-wrap-distance-left:9pt;mso-wrap-distance-top:0;mso-wrap-distance-right:9pt;mso-wrap-distance-bottom:0;mso-position-horizontal:absolute;mso-position-horizontal-relative:margin;mso-position-vertical:absolute;mso-position-vertical-relative:margin;v-text-anchor:middle" o:gfxdata="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" fillcolor="#99cb38 [3204]" stroked="f" strokeweight="1.5pt">
                 <v:stroke endcap="round"/>
                 <v:textbox>
                   <w:txbxContent>
@@ -4054,13 +4836,13 @@
                             </w:pPr>
                             <w:r>
                               <w:rPr>
-                                <w:noProof/>
+                                <w:rFonts w:ascii="TH Sarabun New" w:hAnsi="TH Sarabun New" w:cs="TH Sarabun New"/>
                               </w:rPr>
                               <w:drawing>
-                                <wp:inline distT="0" distB="0" distL="0" distR="0" wp14:anchorId="2F7969BD" wp14:editId="75B493DF">
-                                  <wp:extent cx="2270125" cy="629285"/>
-                                  <wp:effectExtent l="0" t="0" r="0" b="0"/>
-                                  <wp:docPr id="20" name="Picture 20"/>
+                                <wp:inline distT="0" distB="0" distL="0" distR="0" wp14:anchorId="2516B3CC" wp14:editId="0C8E5D14">
+                                  <wp:extent cx="2270125" cy="530225"/>
+                                  <wp:effectExtent l="0" t="0" r="3175" b="3175"/>
+                                  <wp:docPr id="408840184" name="รูปภาพ 1"/>
                                   <wp:cNvGraphicFramePr>
                                     <a:graphicFrameLocks xmlns:a="http://schemas.openxmlformats.org/drawingml/2006/main" noChangeAspect="1"/>
                                   </wp:cNvGraphicFramePr>
@@ -4068,11 +4850,11 @@
                                     <a:graphicData uri="http://schemas.openxmlformats.org/drawingml/2006/picture">
                                       <pic:pic xmlns:pic="http://schemas.openxmlformats.org/drawingml/2006/picture">
                                         <pic:nvPicPr>
-                                          <pic:cNvPr id="1" name=""/>
+                                          <pic:cNvPr id="408840184" name=""/>
                                           <pic:cNvPicPr/>
                                         </pic:nvPicPr>
                                         <pic:blipFill>
-                                          <a:blip r:embed="rId14"/>
+                                          <a:blip r:embed="rId10"/>
                                           <a:stretch>
                                             <a:fillRect/>
                                           </a:stretch>
@@ -4080,7 +4862,7 @@
                                         <pic:spPr>
                                           <a:xfrm>
                                             <a:off x="0" y="0"/>
-                                            <a:ext cx="2270125" cy="629285"/>
+                                            <a:ext cx="2270125" cy="530225"/>
                                           </a:xfrm>
                                           <a:prstGeom prst="rect">
                                             <a:avLst/>
@@ -4115,7 +4897,7 @@
           </mc:Choice>
           <mc:Fallback>
             <w:pict>
-              <v:shape w14:anchorId="08396464" id="_x0000_s1046" type="#_x0000_t202" style="position:absolute;margin-left:245.25pt;margin-top:250.65pt;width:194.05pt;height:75.55pt;z-index:251698688;visibility:visible;mso-wrap-style:square;mso-width-percent:0;mso-height-percent:0;mso-wrap-distance-left:9pt;mso-wrap-distance-top:0;mso-wrap-distance-right:9pt;mso-wrap-distance-bottom:0;mso-position-horizontal:absolute;mso-position-horizontal-relative:text;mso-position-vertical:absolute;mso-position-vertical-relative:text;mso-width-percent:0;mso-height-percent:0;mso-width-relative:margin;mso-height-relative:margin;v-text-anchor:middle" o:gfxdata="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" fillcolor="white [3212]" strokecolor="#729928 [2404]" strokeweight="1pt">
+              <v:shape w14:anchorId="08396464" id="_x0000_s1047" type="#_x0000_t202" style="position:absolute;margin-left:245.25pt;margin-top:250.65pt;width:194.05pt;height:75.55pt;z-index:251698688;visibility:visible;mso-wrap-style:square;mso-width-percent:0;mso-height-percent:0;mso-wrap-distance-left:9pt;mso-wrap-distance-top:0;mso-wrap-distance-right:9pt;mso-wrap-distance-bottom:0;mso-position-horizontal:absolute;mso-position-horizontal-relative:text;mso-position-vertical:absolute;mso-position-vertical-relative:text;mso-width-percent:0;mso-height-percent:0;mso-width-relative:margin;mso-height-relative:margin;v-text-anchor:middle" o:gfxdata="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" fillcolor="white [3212]" strokecolor="#729928 [2404]" strokeweight="1pt">
                 <v:stroke dashstyle="dash"/>
                 <v:textbox inset="2.5mm">
                   <w:txbxContent>
@@ -4127,13 +4909,13 @@
                       </w:pPr>
                       <w:r>
                         <w:rPr>
-                          <w:noProof/>
+                          <w:rFonts w:ascii="TH Sarabun New" w:hAnsi="TH Sarabun New" w:cs="TH Sarabun New"/>
                         </w:rPr>
                         <w:drawing>
-                          <wp:inline distT="0" distB="0" distL="0" distR="0" wp14:anchorId="2F7969BD" wp14:editId="75B493DF">
-                            <wp:extent cx="2270125" cy="629285"/>
-                            <wp:effectExtent l="0" t="0" r="0" b="0"/>
-                            <wp:docPr id="20" name="Picture 20"/>
+                          <wp:inline distT="0" distB="0" distL="0" distR="0" wp14:anchorId="2516B3CC" wp14:editId="0C8E5D14">
+                            <wp:extent cx="2270125" cy="530225"/>
+                            <wp:effectExtent l="0" t="0" r="3175" b="3175"/>
+                            <wp:docPr id="408840184" name="รูปภาพ 1"/>
                             <wp:cNvGraphicFramePr>
                               <a:graphicFrameLocks xmlns:a="http://schemas.openxmlformats.org/drawingml/2006/main" noChangeAspect="1"/>
                             </wp:cNvGraphicFramePr>
@@ -4141,11 +4923,11 @@
                               <a:graphicData uri="http://schemas.openxmlformats.org/drawingml/2006/picture">
                                 <pic:pic xmlns:pic="http://schemas.openxmlformats.org/drawingml/2006/picture">
                                   <pic:nvPicPr>
-                                    <pic:cNvPr id="1" name=""/>
+                                    <pic:cNvPr id="408840184" name=""/>
                                     <pic:cNvPicPr/>
                                   </pic:nvPicPr>
                                   <pic:blipFill>
-                                    <a:blip r:embed="rId15"/>
+                                    <a:blip r:embed="rId10"/>
                                     <a:stretch>
                                       <a:fillRect/>
                                     </a:stretch>
@@ -4153,7 +4935,7 @@
                                   <pic:spPr>
                                     <a:xfrm>
                                       <a:off x="0" y="0"/>
-                                      <a:ext cx="2270125" cy="629285"/>
+                                      <a:ext cx="2270125" cy="530225"/>
                                     </a:xfrm>
                                     <a:prstGeom prst="rect">
                                       <a:avLst/>
@@ -4228,13 +5010,13 @@
                             </w:pPr>
                             <w:r>
                               <w:rPr>
-                                <w:noProof/>
+                                <w:rFonts w:ascii="TH Sarabun New" w:hAnsi="TH Sarabun New" w:cs="TH Sarabun New"/>
                               </w:rPr>
                               <w:drawing>
-                                <wp:inline distT="0" distB="0" distL="0" distR="0" wp14:anchorId="38F7E5A8" wp14:editId="626F281D">
-                                  <wp:extent cx="2270125" cy="647065"/>
-                                  <wp:effectExtent l="0" t="0" r="0" b="635"/>
-                                  <wp:docPr id="19" name="Picture 19"/>
+                                <wp:inline distT="0" distB="0" distL="0" distR="0" wp14:anchorId="4AA4C4E2" wp14:editId="020E8F21">
+                                  <wp:extent cx="2270125" cy="655320"/>
+                                  <wp:effectExtent l="0" t="0" r="3175" b="5080"/>
+                                  <wp:docPr id="1762500947" name="รูปภาพ 1" descr="รูปภาพประกอบด้วย ข้อความ, ตัวอักษร, ภาพหน้าจอ, ไลน์&#10;&#10;คำอธิบายที่สร้างโดยอัตโนมัติ"/>
                                   <wp:cNvGraphicFramePr>
                                     <a:graphicFrameLocks xmlns:a="http://schemas.openxmlformats.org/drawingml/2006/main" noChangeAspect="1"/>
                                   </wp:cNvGraphicFramePr>
@@ -4242,11 +5024,11 @@
                                     <a:graphicData uri="http://schemas.openxmlformats.org/drawingml/2006/picture">
                                       <pic:pic xmlns:pic="http://schemas.openxmlformats.org/drawingml/2006/picture">
                                         <pic:nvPicPr>
-                                          <pic:cNvPr id="1" name=""/>
+                                          <pic:cNvPr id="1762500947" name="รูปภาพ 1" descr="รูปภาพประกอบด้วย ข้อความ, ตัวอักษร, ภาพหน้าจอ, ไลน์&#10;&#10;คำอธิบายที่สร้างโดยอัตโนมัติ"/>
                                           <pic:cNvPicPr/>
                                         </pic:nvPicPr>
                                         <pic:blipFill>
-                                          <a:blip r:embed="rId16"/>
+                                          <a:blip r:embed="rId11"/>
                                           <a:stretch>
                                             <a:fillRect/>
                                           </a:stretch>
@@ -4254,7 +5036,7 @@
                                         <pic:spPr>
                                           <a:xfrm>
                                             <a:off x="0" y="0"/>
-                                            <a:ext cx="2270125" cy="647065"/>
+                                            <a:ext cx="2270125" cy="655320"/>
                                           </a:xfrm>
                                           <a:prstGeom prst="rect">
                                             <a:avLst/>
@@ -4289,7 +5071,7 @@
           </mc:Choice>
           <mc:Fallback>
             <w:pict>
-              <v:shape w14:anchorId="1A5486CA" id="_x0000_s1047" type="#_x0000_t202" style="position:absolute;margin-left:2.35pt;margin-top:250.65pt;width:194.05pt;height:74.75pt;z-index:251696640;visibility:visible;mso-wrap-style:square;mso-width-percent:0;mso-height-percent:0;mso-wrap-distance-left:9pt;mso-wrap-distance-top:0;mso-wrap-distance-right:9pt;mso-wrap-distance-bottom:0;mso-position-horizontal:absolute;mso-position-horizontal-relative:text;mso-position-vertical:absolute;mso-position-vertical-relative:text;mso-width-percent:0;mso-height-percent:0;mso-width-relative:margin;mso-height-relative:margin;v-text-anchor:middle" o:gfxdata="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" fillcolor="white [3212]" strokecolor="#729928 [2404]" strokeweight="1pt">
+              <v:shape w14:anchorId="1A5486CA" id="_x0000_s1048" type="#_x0000_t202" style="position:absolute;margin-left:2.35pt;margin-top:250.65pt;width:194.05pt;height:74.75pt;z-index:251696640;visibility:visible;mso-wrap-style:square;mso-width-percent:0;mso-height-percent:0;mso-wrap-distance-left:9pt;mso-wrap-distance-top:0;mso-wrap-distance-right:9pt;mso-wrap-distance-bottom:0;mso-position-horizontal:absolute;mso-position-horizontal-relative:text;mso-position-vertical:absolute;mso-position-vertical-relative:text;mso-width-percent:0;mso-height-percent:0;mso-width-relative:margin;mso-height-relative:margin;v-text-anchor:middle" o:gfxdata="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" fillcolor="white [3212]" strokecolor="#729928 [2404]" strokeweight="1pt">
                 <v:stroke dashstyle="dash"/>
                 <v:textbox inset="2.5mm">
                   <w:txbxContent>
@@ -4301,13 +5083,13 @@
                       </w:pPr>
                       <w:r>
                         <w:rPr>
-                          <w:noProof/>
+                          <w:rFonts w:ascii="TH Sarabun New" w:hAnsi="TH Sarabun New" w:cs="TH Sarabun New"/>
                         </w:rPr>
                         <w:drawing>
-                          <wp:inline distT="0" distB="0" distL="0" distR="0" wp14:anchorId="38F7E5A8" wp14:editId="626F281D">
-                            <wp:extent cx="2270125" cy="647065"/>
-                            <wp:effectExtent l="0" t="0" r="0" b="635"/>
-                            <wp:docPr id="19" name="Picture 19"/>
+                          <wp:inline distT="0" distB="0" distL="0" distR="0" wp14:anchorId="4AA4C4E2" wp14:editId="020E8F21">
+                            <wp:extent cx="2270125" cy="655320"/>
+                            <wp:effectExtent l="0" t="0" r="3175" b="5080"/>
+                            <wp:docPr id="1762500947" name="รูปภาพ 1" descr="รูปภาพประกอบด้วย ข้อความ, ตัวอักษร, ภาพหน้าจอ, ไลน์&#10;&#10;คำอธิบายที่สร้างโดยอัตโนมัติ"/>
                             <wp:cNvGraphicFramePr>
                               <a:graphicFrameLocks xmlns:a="http://schemas.openxmlformats.org/drawingml/2006/main" noChangeAspect="1"/>
                             </wp:cNvGraphicFramePr>
@@ -4315,11 +5097,11 @@
                               <a:graphicData uri="http://schemas.openxmlformats.org/drawingml/2006/picture">
                                 <pic:pic xmlns:pic="http://schemas.openxmlformats.org/drawingml/2006/picture">
                                   <pic:nvPicPr>
-                                    <pic:cNvPr id="1" name=""/>
+                                    <pic:cNvPr id="1762500947" name="รูปภาพ 1" descr="รูปภาพประกอบด้วย ข้อความ, ตัวอักษร, ภาพหน้าจอ, ไลน์&#10;&#10;คำอธิบายที่สร้างโดยอัตโนมัติ"/>
                                     <pic:cNvPicPr/>
                                   </pic:nvPicPr>
                                   <pic:blipFill>
-                                    <a:blip r:embed="rId17"/>
+                                    <a:blip r:embed="rId11"/>
                                     <a:stretch>
                                       <a:fillRect/>
                                     </a:stretch>
@@ -4327,7 +5109,7 @@
                                   <pic:spPr>
                                     <a:xfrm>
                                       <a:off x="0" y="0"/>
-                                      <a:ext cx="2270125" cy="647065"/>
+                                      <a:ext cx="2270125" cy="655320"/>
                                     </a:xfrm>
                                     <a:prstGeom prst="rect">
                                       <a:avLst/>
@@ -4446,7 +5228,7 @@
           </mc:Choice>
           <mc:Fallback>
             <w:pict>
-              <v:shape w14:anchorId="7E575BAE" id="_x0000_s1048" type="#_x0000_t202" style="position:absolute;margin-left:251.1pt;margin-top:242pt;width:69.45pt;height:17.2pt;z-index:251699712;visibility:visible;mso-wrap-style:square;mso-width-percent:0;mso-height-percent:0;mso-wrap-distance-left:9pt;mso-wrap-distance-top:0;mso-wrap-distance-right:9pt;mso-wrap-distance-bottom:0;mso-position-horizontal:absolute;mso-position-horizontal-relative:text;mso-position-vertical:absolute;mso-position-vertical-relative:text;mso-width-percent:0;mso-height-percent:0;mso-width-relative:margin;mso-height-relative:margin;v-text-anchor:top" o:gfxdata="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" fillcolor="white [3201]" stroked="f" strokeweight=".5pt">
+              <v:shape w14:anchorId="7E575BAE" id="_x0000_s1049" type="#_x0000_t202" style="position:absolute;margin-left:251.1pt;margin-top:242pt;width:69.45pt;height:17.2pt;z-index:251699712;visibility:visible;mso-wrap-style:square;mso-width-percent:0;mso-height-percent:0;mso-wrap-distance-left:9pt;mso-wrap-distance-top:0;mso-wrap-distance-right:9pt;mso-wrap-distance-bottom:0;mso-position-horizontal:absolute;mso-position-horizontal-relative:text;mso-position-vertical:absolute;mso-position-vertical-relative:text;mso-width-percent:0;mso-height-percent:0;mso-width-relative:margin;mso-height-relative:margin;v-text-anchor:top" o:gfxdata="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" fillcolor="white [3201]" stroked="f" strokeweight=".5pt">
                 <v:textbox>
                   <w:txbxContent>
                     <w:p>
@@ -4571,7 +5353,7 @@
                           <w:p>
                             <w:pPr>
                               <w:rPr>
-                                <w:rFonts w:ascii="TH Sarabun New" w:hAnsi="TH Sarabun New" w:cs="TH Sarabun New"/>
+                                <w:rFonts w:ascii="TH Sarabun New" w:hAnsi="TH Sarabun New" w:cs="TH Sarabun New" w:hint="cs"/>
                                 <w:sz w:val="28"/>
                                 <w:szCs w:val="28"/>
                                 <w:cs/>
@@ -4614,6 +5396,15 @@
                                 <w:cs/>
                               </w:rPr>
                               <w:t>รับค่าสายอักขระ แล้วเรียกใช้ฟังก์ชันเพื่อตรวจสอบว่ามีตัวเลขอยู่ในสายอักขระหรือไม่ และแสดงผลลัพธ์ออกทางหน้าจอ</w:t>
+                            </w:r>
+                            <w:r>
+                              <w:rPr>
+                                <w:rFonts w:ascii="TH Sarabun New" w:hAnsi="TH Sarabun New" w:cs="TH Sarabun New" w:hint="cs"/>
+                                <w:sz w:val="28"/>
+                                <w:szCs w:val="28"/>
+                                <w:cs/>
+                              </w:rPr>
+                              <w:t>ว่ามีตัวเลขอะไรบ้าง</w:t>
                             </w:r>
                           </w:p>
                         </w:txbxContent>
@@ -4635,11 +5426,7 @@
           </mc:Choice>
           <mc:Fallback>
             <w:pict>
-              <v:shapetype w14:anchorId="2C42407F" id="_x0000_t202" coordsize="21600,21600" o:spt="202" path="m,l,21600r21600,l21600,xe">
-                <v:stroke joinstyle="miter"/>
-                <v:path gradientshapeok="t" o:connecttype="rect"/>
-              </v:shapetype>
-              <v:shape id="_x0000_s1049" type="#_x0000_t202" style="position:absolute;margin-left:-14.85pt;margin-top:171.3pt;width:484.2pt;height:64.85pt;z-index:251695616;visibility:visible;mso-wrap-style:square;mso-height-percent:0;mso-wrap-distance-left:9pt;mso-wrap-distance-top:0;mso-wrap-distance-right:9pt;mso-wrap-distance-bottom:0;mso-position-horizontal:absolute;mso-position-horizontal-relative:text;mso-position-vertical:absolute;mso-position-vertical-relative:text;mso-height-percent:0;mso-height-relative:margin;v-text-anchor:top" o:gfxdata="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" fillcolor="white [3201]" stroked="f" strokeweight=".5pt">
+              <v:shape w14:anchorId="2C42407F" id="_x0000_s1050" type="#_x0000_t202" style="position:absolute;margin-left:-14.85pt;margin-top:171.3pt;width:484.2pt;height:64.85pt;z-index:251695616;visibility:visible;mso-wrap-style:square;mso-height-percent:0;mso-wrap-distance-left:9pt;mso-wrap-distance-top:0;mso-wrap-distance-right:9pt;mso-wrap-distance-bottom:0;mso-position-horizontal:absolute;mso-position-horizontal-relative:text;mso-position-vertical:absolute;mso-position-vertical-relative:text;mso-height-percent:0;mso-height-relative:margin;v-text-anchor:top" o:gfxdata="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" fillcolor="white [3201]" stroked="f" strokeweight=".5pt">
                 <v:textbox>
                   <w:txbxContent>
                     <w:p>
@@ -4680,7 +5467,7 @@
                     <w:p>
                       <w:pPr>
                         <w:rPr>
-                          <w:rFonts w:ascii="TH Sarabun New" w:hAnsi="TH Sarabun New" w:cs="TH Sarabun New"/>
+                          <w:rFonts w:ascii="TH Sarabun New" w:hAnsi="TH Sarabun New" w:cs="TH Sarabun New" w:hint="cs"/>
                           <w:sz w:val="28"/>
                           <w:szCs w:val="28"/>
                           <w:cs/>
@@ -4723,6 +5510,15 @@
                           <w:cs/>
                         </w:rPr>
                         <w:t>รับค่าสายอักขระ แล้วเรียกใช้ฟังก์ชันเพื่อตรวจสอบว่ามีตัวเลขอยู่ในสายอักขระหรือไม่ และแสดงผลลัพธ์ออกทางหน้าจอ</w:t>
+                      </w:r>
+                      <w:r>
+                        <w:rPr>
+                          <w:rFonts w:ascii="TH Sarabun New" w:hAnsi="TH Sarabun New" w:cs="TH Sarabun New" w:hint="cs"/>
+                          <w:sz w:val="28"/>
+                          <w:szCs w:val="28"/>
+                          <w:cs/>
+                        </w:rPr>
+                        <w:t>ว่ามีตัวเลขอะไรบ้าง</w:t>
                       </w:r>
                     </w:p>
                   </w:txbxContent>
@@ -4831,7 +5627,7 @@
           </mc:Choice>
           <mc:Fallback>
             <w:pict>
-              <v:shape w14:anchorId="68411374" id="_x0000_s1050" type="#_x0000_t202" style="position:absolute;margin-left:7.65pt;margin-top:241.95pt;width:69.45pt;height:17.2pt;z-index:251697664;visibility:visible;mso-wrap-style:square;mso-width-percent:0;mso-height-percent:0;mso-wrap-distance-left:9pt;mso-wrap-distance-top:0;mso-wrap-distance-right:9pt;mso-wrap-distance-bottom:0;mso-position-horizontal:absolute;mso-position-horizontal-relative:text;mso-position-vertical:absolute;mso-position-vertical-relative:text;mso-width-percent:0;mso-height-percent:0;mso-width-relative:margin;mso-height-relative:margin;v-text-anchor:top" o:gfxdata="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" fillcolor="white [3201]" stroked="f" strokeweight=".5pt">
+              <v:shape w14:anchorId="68411374" id="_x0000_s1051" type="#_x0000_t202" style="position:absolute;margin-left:7.65pt;margin-top:241.95pt;width:69.45pt;height:17.2pt;z-index:251697664;visibility:visible;mso-wrap-style:square;mso-width-percent:0;mso-height-percent:0;mso-wrap-distance-left:9pt;mso-wrap-distance-top:0;mso-wrap-distance-right:9pt;mso-wrap-distance-bottom:0;mso-position-horizontal:absolute;mso-position-horizontal-relative:text;mso-position-vertical:absolute;mso-position-vertical-relative:text;mso-width-percent:0;mso-height-percent:0;mso-width-relative:margin;mso-height-relative:margin;v-text-anchor:top" o:gfxdata="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" fillcolor="white [3201]" stroked="f" strokeweight=".5pt">
                 <v:textbox>
                   <w:txbxContent>
                     <w:p>
@@ -4950,7 +5746,7 @@
                                           <pic:cNvPicPr/>
                                         </pic:nvPicPr>
                                         <pic:blipFill>
-                                          <a:blip r:embed="rId18"/>
+                                          <a:blip r:embed="rId12"/>
                                           <a:stretch>
                                             <a:fillRect/>
                                           </a:stretch>
@@ -4993,7 +5789,7 @@
           </mc:Choice>
           <mc:Fallback>
             <w:pict>
-              <v:shape w14:anchorId="0C34222A" id="_x0000_s1051" type="#_x0000_t202" style="position:absolute;margin-left:2.7pt;margin-top:32.2pt;width:194.05pt;height:97pt;z-index:251690496;visibility:visible;mso-wrap-style:square;mso-width-percent:0;mso-height-percent:0;mso-wrap-distance-left:9pt;mso-wrap-distance-top:0;mso-wrap-distance-right:9pt;mso-wrap-distance-bottom:0;mso-position-horizontal:absolute;mso-position-horizontal-relative:text;mso-position-vertical:absolute;mso-position-vertical-relative:text;mso-width-percent:0;mso-height-percent:0;mso-width-relative:margin;mso-height-relative:margin;v-text-anchor:middle" o:gfxdata="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" fillcolor="white [3212]" strokecolor="#729928 [2404]" strokeweight="1pt">
+              <v:shape w14:anchorId="0C34222A" id="_x0000_s1052" type="#_x0000_t202" style="position:absolute;margin-left:2.7pt;margin-top:32.2pt;width:194.05pt;height:97pt;z-index:251690496;visibility:visible;mso-wrap-style:square;mso-width-percent:0;mso-height-percent:0;mso-wrap-distance-left:9pt;mso-wrap-distance-top:0;mso-wrap-distance-right:9pt;mso-wrap-distance-bottom:0;mso-position-horizontal:absolute;mso-position-horizontal-relative:text;mso-position-vertical:absolute;mso-position-vertical-relative:text;mso-width-percent:0;mso-height-percent:0;mso-width-relative:margin;mso-height-relative:margin;v-text-anchor:middle" o:gfxdata="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" fillcolor="white [3212]" strokecolor="#729928 [2404]" strokeweight="1pt">
                 <v:stroke dashstyle="dash"/>
                 <v:textbox inset="2.5mm">
                   <w:txbxContent>
@@ -5023,7 +5819,7 @@
                                     <pic:cNvPicPr/>
                                   </pic:nvPicPr>
                                   <pic:blipFill>
-                                    <a:blip r:embed="rId19"/>
+                                    <a:blip r:embed="rId12"/>
                                     <a:stretch>
                                       <a:fillRect/>
                                     </a:stretch>
@@ -5151,7 +5947,7 @@
           </mc:Choice>
           <mc:Fallback>
             <w:pict>
-              <v:shape w14:anchorId="310B8A25" id="_x0000_s1052" type="#_x0000_t202" style="position:absolute;margin-left:8.45pt;margin-top:23.4pt;width:69.45pt;height:17.2pt;z-index:251691520;visibility:visible;mso-wrap-style:square;mso-width-percent:0;mso-height-percent:0;mso-wrap-distance-left:9pt;mso-wrap-distance-top:0;mso-wrap-distance-right:9pt;mso-wrap-distance-bottom:0;mso-position-horizontal:absolute;mso-position-horizontal-relative:text;mso-position-vertical:absolute;mso-position-vertical-relative:text;mso-width-percent:0;mso-height-percent:0;mso-width-relative:margin;mso-height-relative:margin;v-text-anchor:top" o:gfxdata="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" fillcolor="white [3201]" stroked="f" strokeweight=".5pt">
+              <v:shape w14:anchorId="310B8A25" id="_x0000_s1053" type="#_x0000_t202" style="position:absolute;margin-left:8.45pt;margin-top:23.4pt;width:69.45pt;height:17.2pt;z-index:251691520;visibility:visible;mso-wrap-style:square;mso-width-percent:0;mso-height-percent:0;mso-wrap-distance-left:9pt;mso-wrap-distance-top:0;mso-wrap-distance-right:9pt;mso-wrap-distance-bottom:0;mso-position-horizontal:absolute;mso-position-horizontal-relative:text;mso-position-vertical:absolute;mso-position-vertical-relative:text;mso-width-percent:0;mso-height-percent:0;mso-width-relative:margin;mso-height-relative:margin;v-text-anchor:top" o:gfxdata="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" fillcolor="white [3201]" stroked="f" strokeweight=".5pt">
                 <v:textbox>
                   <w:txbxContent>
                     <w:p>
@@ -5270,7 +6066,7 @@
                                           <pic:cNvPicPr/>
                                         </pic:nvPicPr>
                                         <pic:blipFill>
-                                          <a:blip r:embed="rId20"/>
+                                          <a:blip r:embed="rId13"/>
                                           <a:stretch>
                                             <a:fillRect/>
                                           </a:stretch>
@@ -5313,7 +6109,7 @@
           </mc:Choice>
           <mc:Fallback>
             <w:pict>
-              <v:shape w14:anchorId="273FF7A4" id="_x0000_s1053" type="#_x0000_t202" style="position:absolute;margin-left:246.15pt;margin-top:32.25pt;width:194.05pt;height:97pt;z-index:251692544;visibility:visible;mso-wrap-style:square;mso-width-percent:0;mso-height-percent:0;mso-wrap-distance-left:9pt;mso-wrap-distance-top:0;mso-wrap-distance-right:9pt;mso-wrap-distance-bottom:0;mso-position-horizontal:absolute;mso-position-horizontal-relative:text;mso-position-vertical:absolute;mso-position-vertical-relative:text;mso-width-percent:0;mso-height-percent:0;mso-width-relative:margin;mso-height-relative:margin;v-text-anchor:middle" o:gfxdata="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" fillcolor="white [3212]" strokecolor="#729928 [2404]" strokeweight="1pt">
+              <v:shape w14:anchorId="273FF7A4" id="_x0000_s1054" type="#_x0000_t202" style="position:absolute;margin-left:246.15pt;margin-top:32.25pt;width:194.05pt;height:97pt;z-index:251692544;visibility:visible;mso-wrap-style:square;mso-width-percent:0;mso-height-percent:0;mso-wrap-distance-left:9pt;mso-wrap-distance-top:0;mso-wrap-distance-right:9pt;mso-wrap-distance-bottom:0;mso-position-horizontal:absolute;mso-position-horizontal-relative:text;mso-position-vertical:absolute;mso-position-vertical-relative:text;mso-width-percent:0;mso-height-percent:0;mso-width-relative:margin;mso-height-relative:margin;v-text-anchor:middle" o:gfxdata="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" fillcolor="white [3212]" strokecolor="#729928 [2404]" strokeweight="1pt">
                 <v:stroke dashstyle="dash"/>
                 <v:textbox inset="2.5mm">
                   <w:txbxContent>
@@ -5343,7 +6139,7 @@
                                     <pic:cNvPicPr/>
                                   </pic:nvPicPr>
                                   <pic:blipFill>
-                                    <a:blip r:embed="rId21"/>
+                                    <a:blip r:embed="rId13"/>
                                     <a:stretch>
                                       <a:fillRect/>
                                     </a:stretch>
@@ -5471,7 +6267,7 @@
           </mc:Choice>
           <mc:Fallback>
             <w:pict>
-              <v:shape w14:anchorId="593265A5" id="_x0000_s1054" type="#_x0000_t202" style="position:absolute;margin-left:251.9pt;margin-top:23.45pt;width:69.45pt;height:17.2pt;z-index:251693568;visibility:visible;mso-wrap-style:square;mso-width-percent:0;mso-height-percent:0;mso-wrap-distance-left:9pt;mso-wrap-distance-top:0;mso-wrap-distance-right:9pt;mso-wrap-distance-bottom:0;mso-position-horizontal:absolute;mso-position-horizontal-relative:text;mso-position-vertical:absolute;mso-position-vertical-relative:text;mso-width-percent:0;mso-height-percent:0;mso-width-relative:margin;mso-height-relative:margin;v-text-anchor:top" o:gfxdata="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" fillcolor="white [3201]" stroked="f" strokeweight=".5pt">
+              <v:shape w14:anchorId="593265A5" id="_x0000_s1055" type="#_x0000_t202" style="position:absolute;margin-left:251.9pt;margin-top:23.45pt;width:69.45pt;height:17.2pt;z-index:251693568;visibility:visible;mso-wrap-style:square;mso-width-percent:0;mso-height-percent:0;mso-wrap-distance-left:9pt;mso-wrap-distance-top:0;mso-wrap-distance-right:9pt;mso-wrap-distance-bottom:0;mso-position-horizontal:absolute;mso-position-horizontal-relative:text;mso-position-vertical:absolute;mso-position-vertical-relative:text;mso-width-percent:0;mso-height-percent:0;mso-width-relative:margin;mso-height-relative:margin;v-text-anchor:top" o:gfxdata="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" fillcolor="white [3201]" stroked="f" strokeweight=".5pt">
                 <v:textbox>
                   <w:txbxContent>
                     <w:p>
@@ -5523,7 +6319,6 @@
     <w:p>
       <w:pPr>
         <w:rPr>
-          <w:rFonts w:hint="cs"/>
           <w:cs/>
         </w:rPr>
       </w:pPr>
@@ -5601,7 +6396,7 @@
                                           <pic:cNvPicPr/>
                                         </pic:nvPicPr>
                                         <pic:blipFill>
-                                          <a:blip r:embed="rId22"/>
+                                          <a:blip r:embed="rId14"/>
                                           <a:stretch>
                                             <a:fillRect/>
                                           </a:stretch>
@@ -5644,7 +6439,7 @@
           </mc:Choice>
           <mc:Fallback>
             <w:pict>
-              <v:shape w14:anchorId="25E5A1B3" id="_x0000_s1055" type="#_x0000_t202" style="position:absolute;margin-left:242.9pt;margin-top:64.9pt;width:194.05pt;height:66.05pt;z-index:251710976;visibility:visible;mso-wrap-style:square;mso-width-percent:0;mso-height-percent:0;mso-wrap-distance-left:9pt;mso-wrap-distance-top:0;mso-wrap-distance-right:9pt;mso-wrap-distance-bottom:0;mso-position-horizontal:absolute;mso-position-horizontal-relative:text;mso-position-vertical:absolute;mso-position-vertical-relative:text;mso-width-percent:0;mso-height-percent:0;mso-width-relative:margin;mso-height-relative:margin;v-text-anchor:middle" o:gfxdata="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" fillcolor="white [3212]" strokecolor="#729928 [2404]" strokeweight="1pt">
+              <v:shape w14:anchorId="25E5A1B3" id="_x0000_s1056" type="#_x0000_t202" style="position:absolute;margin-left:242.9pt;margin-top:64.9pt;width:194.05pt;height:66.05pt;z-index:251710976;visibility:visible;mso-wrap-style:square;mso-width-percent:0;mso-height-percent:0;mso-wrap-distance-left:9pt;mso-wrap-distance-top:0;mso-wrap-distance-right:9pt;mso-wrap-distance-bottom:0;mso-position-horizontal:absolute;mso-position-horizontal-relative:text;mso-position-vertical:absolute;mso-position-vertical-relative:text;mso-width-percent:0;mso-height-percent:0;mso-width-relative:margin;mso-height-relative:margin;v-text-anchor:middle" o:gfxdata="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" fillcolor="white [3212]" strokecolor="#729928 [2404]" strokeweight="1pt">
                 <v:stroke dashstyle="dash"/>
                 <v:textbox inset="2.5mm">
                   <w:txbxContent>
@@ -5674,7 +6469,7 @@
                                     <pic:cNvPicPr/>
                                   </pic:nvPicPr>
                                   <pic:blipFill>
-                                    <a:blip r:embed="rId23"/>
+                                    <a:blip r:embed="rId14"/>
                                     <a:stretch>
                                       <a:fillRect/>
                                     </a:stretch>
@@ -5775,7 +6570,7 @@
                                           <pic:cNvPicPr/>
                                         </pic:nvPicPr>
                                         <pic:blipFill>
-                                          <a:blip r:embed="rId24"/>
+                                          <a:blip r:embed="rId15"/>
                                           <a:stretch>
                                             <a:fillRect/>
                                           </a:stretch>
@@ -5818,7 +6613,7 @@
           </mc:Choice>
           <mc:Fallback>
             <w:pict>
-              <v:shape w14:anchorId="54FC623D" id="_x0000_s1056" type="#_x0000_t202" style="position:absolute;margin-left:0;margin-top:64.9pt;width:194.05pt;height:65.25pt;z-index:251708928;visibility:visible;mso-wrap-style:square;mso-width-percent:0;mso-height-percent:0;mso-wrap-distance-left:9pt;mso-wrap-distance-top:0;mso-wrap-distance-right:9pt;mso-wrap-distance-bottom:0;mso-position-horizontal:left;mso-position-horizontal-relative:margin;mso-position-vertical:absolute;mso-position-vertical-relative:text;mso-width-percent:0;mso-height-percent:0;mso-width-relative:margin;mso-height-relative:margin;v-text-anchor:middle" o:gfxdata="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" fillcolor="white [3212]" strokecolor="#729928 [2404]" strokeweight="1pt">
+              <v:shape w14:anchorId="54FC623D" id="_x0000_s1057" type="#_x0000_t202" style="position:absolute;margin-left:0;margin-top:64.9pt;width:194.05pt;height:65.25pt;z-index:251708928;visibility:visible;mso-wrap-style:square;mso-width-percent:0;mso-height-percent:0;mso-wrap-distance-left:9pt;mso-wrap-distance-top:0;mso-wrap-distance-right:9pt;mso-wrap-distance-bottom:0;mso-position-horizontal:left;mso-position-horizontal-relative:margin;mso-position-vertical:absolute;mso-position-vertical-relative:text;mso-width-percent:0;mso-height-percent:0;mso-width-relative:margin;mso-height-relative:margin;v-text-anchor:middle" o:gfxdata="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" fillcolor="white [3212]" strokecolor="#729928 [2404]" strokeweight="1pt">
                 <v:stroke dashstyle="dash"/>
                 <v:textbox inset="2.5mm">
                   <w:txbxContent>
@@ -5848,7 +6643,7 @@
                                     <pic:cNvPicPr/>
                                   </pic:nvPicPr>
                                   <pic:blipFill>
-                                    <a:blip r:embed="rId25"/>
+                                    <a:blip r:embed="rId15"/>
                                     <a:stretch>
                                       <a:fillRect/>
                                     </a:stretch>
@@ -5976,7 +6771,7 @@
           </mc:Choice>
           <mc:Fallback>
             <w:pict>
-              <v:shape w14:anchorId="4225D3E4" id="_x0000_s1057" type="#_x0000_t202" style="position:absolute;margin-left:248.9pt;margin-top:56.05pt;width:69.45pt;height:17.2pt;z-index:251712000;visibility:visible;mso-wrap-style:square;mso-width-percent:0;mso-height-percent:0;mso-wrap-distance-left:9pt;mso-wrap-distance-top:0;mso-wrap-distance-right:9pt;mso-wrap-distance-bottom:0;mso-position-horizontal:absolute;mso-position-horizontal-relative:text;mso-position-vertical:absolute;mso-position-vertical-relative:text;mso-width-percent:0;mso-height-percent:0;mso-width-relative:margin;mso-height-relative:margin;v-text-anchor:top" o:gfxdata="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" fillcolor="white [3201]" stroked="f" strokeweight=".5pt">
+              <v:shape w14:anchorId="4225D3E4" id="_x0000_s1058" type="#_x0000_t202" style="position:absolute;margin-left:248.9pt;margin-top:56.05pt;width:69.45pt;height:17.2pt;z-index:251712000;visibility:visible;mso-wrap-style:square;mso-width-percent:0;mso-height-percent:0;mso-wrap-distance-left:9pt;mso-wrap-distance-top:0;mso-wrap-distance-right:9pt;mso-wrap-distance-bottom:0;mso-position-horizontal:absolute;mso-position-horizontal-relative:text;mso-position-vertical:absolute;mso-position-vertical-relative:text;mso-width-percent:0;mso-height-percent:0;mso-width-relative:margin;mso-height-relative:margin;v-text-anchor:top" o:gfxdata="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" fillcolor="white [3201]" stroked="f" strokeweight=".5pt">
                 <v:textbox>
                   <w:txbxContent>
                     <w:p>
@@ -6120,7 +6915,7 @@
           </mc:Choice>
           <mc:Fallback>
             <w:pict>
-              <v:shape w14:anchorId="64170490" id="_x0000_s1058" type="#_x0000_t202" style="position:absolute;margin-left:5.45pt;margin-top:56pt;width:69.45pt;height:17.2pt;z-index:251709952;visibility:visible;mso-wrap-style:square;mso-width-percent:0;mso-height-percent:0;mso-wrap-distance-left:9pt;mso-wrap-distance-top:0;mso-wrap-distance-right:9pt;mso-wrap-distance-bottom:0;mso-position-horizontal:absolute;mso-position-horizontal-relative:text;mso-position-vertical:absolute;mso-position-vertical-relative:text;mso-width-percent:0;mso-height-percent:0;mso-width-relative:margin;mso-height-relative:margin;v-text-anchor:top" o:gfxdata="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" fillcolor="white [3201]" stroked="f" strokeweight=".5pt">
+              <v:shape w14:anchorId="64170490" id="_x0000_s1059" type="#_x0000_t202" style="position:absolute;margin-left:5.45pt;margin-top:56pt;width:69.45pt;height:17.2pt;z-index:251709952;visibility:visible;mso-wrap-style:square;mso-width-percent:0;mso-height-percent:0;mso-wrap-distance-left:9pt;mso-wrap-distance-top:0;mso-wrap-distance-right:9pt;mso-wrap-distance-bottom:0;mso-position-horizontal:absolute;mso-position-horizontal-relative:text;mso-position-vertical:absolute;mso-position-vertical-relative:text;mso-width-percent:0;mso-height-percent:0;mso-width-relative:margin;mso-height-relative:margin;v-text-anchor:top" o:gfxdata="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" fillcolor="white [3201]" stroked="f" strokeweight=".5pt">
                 <v:textbox>
                   <w:txbxContent>
                     <w:p>
@@ -6269,16 +7064,7 @@
                                 <w:szCs w:val="28"/>
                                 <w:cs/>
                               </w:rPr>
-                              <w:t>ให้นักศึกษาเขียนโปรแกรม</w:t>
-                            </w:r>
-                            <w:r>
-                              <w:rPr>
-                                <w:rFonts w:ascii="TH Sarabun New" w:hAnsi="TH Sarabun New" w:cs="TH Sarabun New"/>
-                                <w:sz w:val="28"/>
-                                <w:szCs w:val="28"/>
-                                <w:cs/>
-                              </w:rPr>
-                              <w:t>เพื่อ</w:t>
+                              <w:t>ให้นักศึกษาเขียนโปรแกรมเพื่อ</w:t>
                             </w:r>
                             <w:r>
                               <w:rPr>
@@ -6289,8 +7075,6 @@
                               </w:rPr>
                               <w:t>วน</w:t>
                             </w:r>
-                            <w:bookmarkStart w:id="0" w:name="_GoBack"/>
-                            <w:bookmarkEnd w:id="0"/>
                             <w:r>
                               <w:rPr>
                                 <w:rFonts w:ascii="TH Sarabun New" w:hAnsi="TH Sarabun New" w:cs="TH Sarabun New"/>
@@ -6356,7 +7140,7 @@
           </mc:Choice>
           <mc:Fallback>
             <w:pict>
-              <v:shape w14:anchorId="0121C22B" id="_x0000_s1059" type="#_x0000_t202" style="position:absolute;margin-left:-17pt;margin-top:-14.65pt;width:484.2pt;height:64.85pt;z-index:251707904;visibility:visible;mso-wrap-style:square;mso-height-percent:0;mso-wrap-distance-left:9pt;mso-wrap-distance-top:0;mso-wrap-distance-right:9pt;mso-wrap-distance-bottom:0;mso-position-horizontal:absolute;mso-position-horizontal-relative:text;mso-position-vertical:absolute;mso-position-vertical-relative:text;mso-height-percent:0;mso-height-relative:margin;v-text-anchor:top" o:gfxdata="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" fillcolor="white [3201]" stroked="f" strokeweight=".5pt">
+              <v:shape w14:anchorId="0121C22B" id="_x0000_s1060" type="#_x0000_t202" style="position:absolute;margin-left:-17pt;margin-top:-14.65pt;width:484.2pt;height:64.85pt;z-index:251707904;visibility:visible;mso-wrap-style:square;mso-height-percent:0;mso-wrap-distance-left:9pt;mso-wrap-distance-top:0;mso-wrap-distance-right:9pt;mso-wrap-distance-bottom:0;mso-position-horizontal:absolute;mso-position-horizontal-relative:text;mso-position-vertical:absolute;mso-position-vertical-relative:text;mso-height-percent:0;mso-height-relative:margin;v-text-anchor:top" o:gfxdata="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" fillcolor="white [3201]" stroked="f" strokeweight=".5pt">
                 <v:textbox>
                   <w:txbxContent>
                     <w:p>
@@ -6421,16 +7205,7 @@
                           <w:szCs w:val="28"/>
                           <w:cs/>
                         </w:rPr>
-                        <w:t>ให้นักศึกษาเขียนโปรแกรม</w:t>
-                      </w:r>
-                      <w:r>
-                        <w:rPr>
-                          <w:rFonts w:ascii="TH Sarabun New" w:hAnsi="TH Sarabun New" w:cs="TH Sarabun New"/>
-                          <w:sz w:val="28"/>
-                          <w:szCs w:val="28"/>
-                          <w:cs/>
-                        </w:rPr>
-                        <w:t>เพื่อ</w:t>
+                        <w:t>ให้นักศึกษาเขียนโปรแกรมเพื่อ</w:t>
                       </w:r>
                       <w:r>
                         <w:rPr>
@@ -6441,8 +7216,6 @@
                         </w:rPr>
                         <w:t>วน</w:t>
                       </w:r>
-                      <w:bookmarkStart w:id="1" w:name="_GoBack"/>
-                      <w:bookmarkEnd w:id="1"/>
                       <w:r>
                         <w:rPr>
                           <w:rFonts w:ascii="TH Sarabun New" w:hAnsi="TH Sarabun New" w:cs="TH Sarabun New"/>
@@ -6591,7 +7364,7 @@
           </mc:Choice>
           <mc:Fallback>
             <w:pict>
-              <v:rect w14:anchorId="7CB7A0BB" id="_x0000_s1060" style="position:absolute;margin-left:-82.85pt;margin-top:-71.75pt;width:617pt;height:28pt;z-index:251687424;visibility:visible;mso-wrap-style:square;mso-wrap-distance-left:9pt;mso-wrap-distance-top:0;mso-wrap-distance-right:9pt;mso-wrap-distance-bottom:0;mso-position-horizontal:absolute;mso-position-horizontal-relative:margin;mso-position-vertical:absolute;mso-position-vertical-relative:margin;v-text-anchor:middle" o:gfxdata="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" fillcolor="#99cb38 [3204]" stroked="f" strokeweight="1.5pt">
+              <v:rect w14:anchorId="7CB7A0BB" id="_x0000_s1061" style="position:absolute;margin-left:-82.85pt;margin-top:-71.75pt;width:617pt;height:28pt;z-index:251687424;visibility:visible;mso-wrap-style:square;mso-wrap-distance-left:9pt;mso-wrap-distance-top:0;mso-wrap-distance-right:9pt;mso-wrap-distance-bottom:0;mso-position-horizontal:absolute;mso-position-horizontal-relative:margin;mso-position-vertical:absolute;mso-position-vertical-relative:margin;v-text-anchor:middle" o:gfxdata="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" fillcolor="#99cb38 [3204]" stroked="f" strokeweight="1.5pt">
                 <v:stroke endcap="round"/>
                 <v:textbox>
                   <w:txbxContent>
@@ -6736,7 +7509,7 @@
           </mc:Choice>
           <mc:Fallback>
             <w:pict>
-              <v:rect w14:anchorId="2438CC6B" id="_x0000_s1061" style="position:absolute;margin-left:-82.85pt;margin-top:741.65pt;width:617pt;height:28pt;z-index:251632128;visibility:visible;mso-wrap-style:square;mso-width-percent:0;mso-wrap-distance-left:9pt;mso-wrap-distance-top:0;mso-wrap-distance-right:9pt;mso-wrap-distance-bottom:0;mso-position-horizontal:absolute;mso-position-horizontal-relative:margin;mso-position-vertical:absolute;mso-position-vertical-relative:text;mso-width-percent:0;mso-width-relative:margin;v-text-anchor:middle" o:gfxdata="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" fillcolor="#99cb38 [3204]" stroked="f" strokeweight="1.5pt">
+              <v:rect w14:anchorId="2438CC6B" id="_x0000_s1062" style="position:absolute;margin-left:-82.85pt;margin-top:741.65pt;width:617pt;height:28pt;z-index:251632128;visibility:visible;mso-wrap-style:square;mso-width-percent:0;mso-wrap-distance-left:9pt;mso-wrap-distance-top:0;mso-wrap-distance-right:9pt;mso-wrap-distance-bottom:0;mso-position-horizontal:absolute;mso-position-horizontal-relative:margin;mso-position-vertical:absolute;mso-position-vertical-relative:text;mso-width-percent:0;mso-width-relative:margin;v-text-anchor:middle" o:gfxdata="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" fillcolor="#99cb38 [3204]" stroked="f" strokeweight="1.5pt">
                 <v:stroke endcap="round"/>
                 <v:textbox>
                   <w:txbxContent>
@@ -6796,7 +7569,7 @@
 </file>
 
 <file path=word/numbering.xml><?xml version="1.0" encoding="utf-8"?>
-<w:numbering xmlns:wpc="http://schemas.microsoft.com/office/word/2010/wordprocessingCanvas" xmlns:cx="http://schemas.microsoft.com/office/drawing/2014/chartex" xmlns:cx1="http://schemas.microsoft.com/office/drawing/2015/9/8/chartex" xmlns:cx2="http://schemas.microsoft.com/office/drawing/2015/10/21/chartex" xmlns:cx3="http://schemas.microsoft.com/office/drawing/2016/5/9/chartex" xmlns:cx4="http://schemas.microsoft.com/office/drawing/2016/5/10/chartex" xmlns:cx5="http://schemas.microsoft.com/office/drawing/2016/5/11/chartex" xmlns:cx6="http://schemas.microsoft.com/office/drawing/2016/5/12/chartex" xmlns:cx7="http://schemas.microsoft.com/office/drawing/2016/5/13/chartex" xmlns:cx8="http://schemas.microsoft.com/office/drawing/2016/5/14/chartex" xmlns:mc="http://schemas.openxmlformats.org/markup-compatibility/2006" xmlns:aink="http://schemas.microsoft.com/office/drawing/2016/ink" xmlns:am3d="http://schemas.microsoft.com/office/drawing/2017/model3d" xmlns:o="urn:schemas-microsoft-com:office:office" xmlns:r="http://schemas.openxmlformats.org/officeDocument/2006/relationships" xmlns:m="http://schemas.openxmlformats.org/officeDocument/2006/math" xmlns:v="urn:schemas-microsoft-com:vml" xmlns:wp14="http://schemas.microsoft.com/office/word/2010/wordprocessingDrawing" xmlns:wp="http://schemas.openxmlformats.org/drawingml/2006/wordprocessingDrawing" xmlns:w10="urn:schemas-microsoft-com:office:word" xmlns:w="http://schemas.openxmlformats.org/wordprocessingml/2006/main" xmlns:w14="http://schemas.microsoft.com/office/word/2010/wordml" xmlns:w15="http://schemas.microsoft.com/office/word/2012/wordml" xmlns:w16cid="http://schemas.microsoft.com/office/word/2016/wordml/cid" xmlns:w16se="http://schemas.microsoft.com/office/word/2015/wordml/symex" xmlns:wpg="http://schemas.microsoft.com/office/word/2010/wordprocessingGroup" xmlns:wpi="http://schemas.microsoft.com/office/word/2010/wordprocessingInk" xmlns:wne="http://schemas.microsoft.com/office/word/2006/wordml" xmlns:wps="http://schemas.microsoft.com/office/word/2010/wordprocessingShape" mc:Ignorable="w14 w15 w16se w16cid wp14">
+<w:numbering xmlns:wpc="http://schemas.microsoft.com/office/word/2010/wordprocessingCanvas" xmlns:cx="http://schemas.microsoft.com/office/drawing/2014/chartex" xmlns:cx1="http://schemas.microsoft.com/office/drawing/2015/9/8/chartex" xmlns:cx2="http://schemas.microsoft.com/office/drawing/2015/10/21/chartex" xmlns:cx3="http://schemas.microsoft.com/office/drawing/2016/5/9/chartex" xmlns:cx4="http://schemas.microsoft.com/office/drawing/2016/5/10/chartex" xmlns:cx5="http://schemas.microsoft.com/office/drawing/2016/5/11/chartex" xmlns:cx6="http://schemas.microsoft.com/office/drawing/2016/5/12/chartex" xmlns:cx7="http://schemas.microsoft.com/office/drawing/2016/5/13/chartex" xmlns:cx8="http://schemas.microsoft.com/office/drawing/2016/5/14/chartex" xmlns:mc="http://schemas.openxmlformats.org/markup-compatibility/2006" xmlns:aink="http://schemas.microsoft.com/office/drawing/2016/ink" xmlns:am3d="http://schemas.microsoft.com/office/drawing/2017/model3d" xmlns:o="urn:schemas-microsoft-com:office:office" xmlns:oel="http://schemas.microsoft.com/office/2019/extlst" xmlns:r="http://schemas.openxmlformats.org/officeDocument/2006/relationships" xmlns:m="http://schemas.openxmlformats.org/officeDocument/2006/math" xmlns:v="urn:schemas-microsoft-com:vml" xmlns:wp14="http://schemas.microsoft.com/office/word/2010/wordprocessingDrawing" xmlns:wp="http://schemas.openxmlformats.org/drawingml/2006/wordprocessingDrawing" xmlns:w10="urn:schemas-microsoft-com:office:word" xmlns:w="http://schemas.openxmlformats.org/wordprocessingml/2006/main" xmlns:w14="http://schemas.microsoft.com/office/word/2010/wordml" xmlns:w15="http://schemas.microsoft.com/office/word/2012/wordml" xmlns:w16cex="http://schemas.microsoft.com/office/word/2018/wordml/cex" xmlns:w16cid="http://schemas.microsoft.com/office/word/2016/wordml/cid" xmlns:w16="http://schemas.microsoft.com/office/word/2018/wordml" xmlns:w16sdtdh="http://schemas.microsoft.com/office/word/2020/wordml/sdtdatahash" xmlns:w16se="http://schemas.microsoft.com/office/word/2015/wordml/symex" xmlns:wpg="http://schemas.microsoft.com/office/word/2010/wordprocessingGroup" xmlns:wpi="http://schemas.microsoft.com/office/word/2010/wordprocessingInk" xmlns:wne="http://schemas.microsoft.com/office/word/2006/wordml" xmlns:wps="http://schemas.microsoft.com/office/word/2010/wordprocessingShape" mc:Ignorable="w14 w15 w16se w16cid w16 w16cex w16sdtdh wp14">
   <w:abstractNum w:abstractNumId="0" w15:restartNumberingAfterBreak="0">
     <w:nsid w:val="0219229A"/>
     <w:multiLevelType w:val="hybridMultilevel"/>
@@ -7337,6 +8110,119 @@
     </w:lvl>
   </w:abstractNum>
   <w:abstractNum w:abstractNumId="5" w15:restartNumberingAfterBreak="0">
+    <w:nsid w:val="44CF03B7"/>
+    <w:multiLevelType w:val="hybridMultilevel"/>
+    <w:tmpl w:val="52283B88"/>
+    <w:lvl w:ilvl="0" w:tplc="04090001">
+      <w:start w:val="1"/>
+      <w:numFmt w:val="bullet"/>
+      <w:lvlText w:val=""/>
+      <w:lvlJc w:val="left"/>
+      <w:pPr>
+        <w:ind w:left="720" w:hanging="360"/>
+      </w:pPr>
+      <w:rPr>
+        <w:rFonts w:ascii="Symbol" w:hAnsi="Symbol" w:hint="default"/>
+      </w:rPr>
+    </w:lvl>
+    <w:lvl w:ilvl="1" w:tplc="04090003" w:tentative="1">
+      <w:start w:val="1"/>
+      <w:numFmt w:val="bullet"/>
+      <w:lvlText w:val="o"/>
+      <w:lvlJc w:val="left"/>
+      <w:pPr>
+        <w:ind w:left="1440" w:hanging="360"/>
+      </w:pPr>
+      <w:rPr>
+        <w:rFonts w:ascii="Courier New" w:hAnsi="Courier New" w:cs="Courier New" w:hint="default"/>
+      </w:rPr>
+    </w:lvl>
+    <w:lvl w:ilvl="2" w:tplc="04090005" w:tentative="1">
+      <w:start w:val="1"/>
+      <w:numFmt w:val="bullet"/>
+      <w:lvlText w:val=""/>
+      <w:lvlJc w:val="left"/>
+      <w:pPr>
+        <w:ind w:left="2160" w:hanging="360"/>
+      </w:pPr>
+      <w:rPr>
+        <w:rFonts w:ascii="Wingdings" w:hAnsi="Wingdings" w:hint="default"/>
+      </w:rPr>
+    </w:lvl>
+    <w:lvl w:ilvl="3" w:tplc="04090001" w:tentative="1">
+      <w:start w:val="1"/>
+      <w:numFmt w:val="bullet"/>
+      <w:lvlText w:val=""/>
+      <w:lvlJc w:val="left"/>
+      <w:pPr>
+        <w:ind w:left="2880" w:hanging="360"/>
+      </w:pPr>
+      <w:rPr>
+        <w:rFonts w:ascii="Symbol" w:hAnsi="Symbol" w:hint="default"/>
+      </w:rPr>
+    </w:lvl>
+    <w:lvl w:ilvl="4" w:tplc="04090003" w:tentative="1">
+      <w:start w:val="1"/>
+      <w:numFmt w:val="bullet"/>
+      <w:lvlText w:val="o"/>
+      <w:lvlJc w:val="left"/>
+      <w:pPr>
+        <w:ind w:left="3600" w:hanging="360"/>
+      </w:pPr>
+      <w:rPr>
+        <w:rFonts w:ascii="Courier New" w:hAnsi="Courier New" w:cs="Courier New" w:hint="default"/>
+      </w:rPr>
+    </w:lvl>
+    <w:lvl w:ilvl="5" w:tplc="04090005" w:tentative="1">
+      <w:start w:val="1"/>
+      <w:numFmt w:val="bullet"/>
+      <w:lvlText w:val=""/>
+      <w:lvlJc w:val="left"/>
+      <w:pPr>
+        <w:ind w:left="4320" w:hanging="360"/>
+      </w:pPr>
+      <w:rPr>
+        <w:rFonts w:ascii="Wingdings" w:hAnsi="Wingdings" w:hint="default"/>
+      </w:rPr>
+    </w:lvl>
+    <w:lvl w:ilvl="6" w:tplc="04090001" w:tentative="1">
+      <w:start w:val="1"/>
+      <w:numFmt w:val="bullet"/>
+      <w:lvlText w:val=""/>
+      <w:lvlJc w:val="left"/>
+      <w:pPr>
+        <w:ind w:left="5040" w:hanging="360"/>
+      </w:pPr>
+      <w:rPr>
+        <w:rFonts w:ascii="Symbol" w:hAnsi="Symbol" w:hint="default"/>
+      </w:rPr>
+    </w:lvl>
+    <w:lvl w:ilvl="7" w:tplc="04090003" w:tentative="1">
+      <w:start w:val="1"/>
+      <w:numFmt w:val="bullet"/>
+      <w:lvlText w:val="o"/>
+      <w:lvlJc w:val="left"/>
+      <w:pPr>
+        <w:ind w:left="5760" w:hanging="360"/>
+      </w:pPr>
+      <w:rPr>
+        <w:rFonts w:ascii="Courier New" w:hAnsi="Courier New" w:cs="Courier New" w:hint="default"/>
+      </w:rPr>
+    </w:lvl>
+    <w:lvl w:ilvl="8" w:tplc="04090005" w:tentative="1">
+      <w:start w:val="1"/>
+      <w:numFmt w:val="bullet"/>
+      <w:lvlText w:val=""/>
+      <w:lvlJc w:val="left"/>
+      <w:pPr>
+        <w:ind w:left="6480" w:hanging="360"/>
+      </w:pPr>
+      <w:rPr>
+        <w:rFonts w:ascii="Wingdings" w:hAnsi="Wingdings" w:hint="default"/>
+      </w:rPr>
+    </w:lvl>
+  </w:abstractNum>
+  <w:abstractNum w:abstractNumId="6" w15:restartNumberingAfterBreak="0">
     <w:nsid w:val="4F1E6BB2"/>
     <w:multiLevelType w:val="hybridMultilevel"/>
     <w:tmpl w:val="BA3C0792"/>
@@ -7422,7 +8308,7 @@
       </w:pPr>
     </w:lvl>
   </w:abstractNum>
-  <w:abstractNum w:abstractNumId="6" w15:restartNumberingAfterBreak="0">
+  <w:abstractNum w:abstractNumId="7" w15:restartNumberingAfterBreak="0">
     <w:nsid w:val="6988627B"/>
     <w:multiLevelType w:val="hybridMultilevel"/>
     <w:tmpl w:val="91D2BCFC"/>
@@ -7535,7 +8421,7 @@
       </w:rPr>
     </w:lvl>
   </w:abstractNum>
-  <w:abstractNum w:abstractNumId="7" w15:restartNumberingAfterBreak="0">
+  <w:abstractNum w:abstractNumId="8" w15:restartNumberingAfterBreak="0">
     <w:nsid w:val="6B403E75"/>
     <w:multiLevelType w:val="hybridMultilevel"/>
     <w:tmpl w:val="91DC36C0"/>
@@ -7648,7 +8534,7 @@
       </w:rPr>
     </w:lvl>
   </w:abstractNum>
-  <w:abstractNum w:abstractNumId="8" w15:restartNumberingAfterBreak="0">
+  <w:abstractNum w:abstractNumId="9" w15:restartNumberingAfterBreak="0">
     <w:nsid w:val="786054EC"/>
     <w:multiLevelType w:val="hybridMultilevel"/>
     <w:tmpl w:val="6D26B1BE"/>
@@ -7734,38 +8620,41 @@
       </w:pPr>
     </w:lvl>
   </w:abstractNum>
-  <w:num w:numId="1">
+  <w:num w:numId="1" w16cid:durableId="2027829023">
+    <w:abstractNumId w:val="7"/>
+  </w:num>
+  <w:num w:numId="2" w16cid:durableId="1148323440">
+    <w:abstractNumId w:val="1"/>
+  </w:num>
+  <w:num w:numId="3" w16cid:durableId="385298073">
+    <w:abstractNumId w:val="4"/>
+  </w:num>
+  <w:num w:numId="4" w16cid:durableId="1179077086">
+    <w:abstractNumId w:val="2"/>
+  </w:num>
+  <w:num w:numId="5" w16cid:durableId="1880556014">
+    <w:abstractNumId w:val="8"/>
+  </w:num>
+  <w:num w:numId="6" w16cid:durableId="1361055441">
+    <w:abstractNumId w:val="0"/>
+  </w:num>
+  <w:num w:numId="7" w16cid:durableId="606355876">
     <w:abstractNumId w:val="6"/>
   </w:num>
-  <w:num w:numId="2">
-    <w:abstractNumId w:val="1"/>
+  <w:num w:numId="8" w16cid:durableId="1313756051">
+    <w:abstractNumId w:val="9"/>
   </w:num>
-  <w:num w:numId="3">
-    <w:abstractNumId w:val="4"/>
+  <w:num w:numId="9" w16cid:durableId="1570841163">
+    <w:abstractNumId w:val="3"/>
   </w:num>
-  <w:num w:numId="4">
-    <w:abstractNumId w:val="2"/>
-  </w:num>
-  <w:num w:numId="5">
-    <w:abstractNumId w:val="7"/>
-  </w:num>
-  <w:num w:numId="6">
-    <w:abstractNumId w:val="0"/>
-  </w:num>
-  <w:num w:numId="7">
+  <w:num w:numId="10" w16cid:durableId="1369258079">
     <w:abstractNumId w:val="5"/>
-  </w:num>
-  <w:num w:numId="8">
-    <w:abstractNumId w:val="8"/>
-  </w:num>
-  <w:num w:numId="9">
-    <w:abstractNumId w:val="3"/>
   </w:num>
 </w:numbering>
 </file>
 
 <file path=word/styles.xml><?xml version="1.0" encoding="utf-8"?>
-<w:styles xmlns:mc="http://schemas.openxmlformats.org/markup-compatibility/2006" xmlns:r="http://schemas.openxmlformats.org/officeDocument/2006/relationships" xmlns:w="http://schemas.openxmlformats.org/wordprocessingml/2006/main" xmlns:w14="http://schemas.microsoft.com/office/word/2010/wordml" xmlns:w15="http://schemas.microsoft.com/office/word/2012/wordml" xmlns:w16cid="http://schemas.microsoft.com/office/word/2016/wordml/cid" xmlns:w16se="http://schemas.microsoft.com/office/word/2015/wordml/symex" mc:Ignorable="w14 w15 w16se w16cid">
+<w:styles xmlns:mc="http://schemas.openxmlformats.org/markup-compatibility/2006" xmlns:r="http://schemas.openxmlformats.org/officeDocument/2006/relationships" xmlns:w="http://schemas.openxmlformats.org/wordprocessingml/2006/main" xmlns:w14="http://schemas.microsoft.com/office/word/2010/wordml" xmlns:w15="http://schemas.microsoft.com/office/word/2012/wordml" xmlns:w16cex="http://schemas.microsoft.com/office/word/2018/wordml/cex" xmlns:w16cid="http://schemas.microsoft.com/office/word/2016/wordml/cid" xmlns:w16="http://schemas.microsoft.com/office/word/2018/wordml" xmlns:w16sdtdh="http://schemas.microsoft.com/office/word/2020/wordml/sdtdatahash" xmlns:w16se="http://schemas.microsoft.com/office/word/2015/wordml/symex" mc:Ignorable="w14 w15 w16se w16cid w16 w16cex w16sdtdh">
   <w:docDefaults>
     <w:rPrDefault>
       <w:rPr>
@@ -7779,7 +8668,7 @@
     </w:rPrDefault>
     <w:pPrDefault/>
   </w:docDefaults>
-  <w:latentStyles w:defLockedState="0" w:defUIPriority="99" w:defSemiHidden="0" w:defUnhideWhenUsed="0" w:defQFormat="0" w:count="375">
+  <w:latentStyles w:defLockedState="0" w:defUIPriority="99" w:defSemiHidden="0" w:defUnhideWhenUsed="0" w:defQFormat="0" w:count="376">
     <w:lsdException w:name="Normal" w:uiPriority="0" w:qFormat="1"/>
     <w:lsdException w:name="heading 1" w:uiPriority="9" w:qFormat="1"/>
     <w:lsdException w:name="heading 2" w:semiHidden="1" w:uiPriority="9" w:unhideWhenUsed="1" w:qFormat="1"/>
@@ -8155,8 +9044,9 @@
     <w:lsdException w:name="Smart Hyperlink" w:semiHidden="1" w:unhideWhenUsed="1"/>
     <w:lsdException w:name="Hashtag" w:semiHidden="1" w:unhideWhenUsed="1"/>
     <w:lsdException w:name="Unresolved Mention" w:semiHidden="1" w:unhideWhenUsed="1"/>
+    <w:lsdException w:name="Smart Link" w:semiHidden="1" w:unhideWhenUsed="1"/>
   </w:latentStyles>
-  <w:style w:type="paragraph" w:default="1" w:styleId="Normal">
+  <w:style w:type="paragraph" w:default="1" w:styleId="a">
     <w:name w:val="Normal"/>
     <w:qFormat/>
     <w:rsid w:val="002D448F"/>
@@ -8164,13 +9054,12 @@
       <w:rFonts w:cs="Angsana New"/>
     </w:rPr>
   </w:style>
-  <w:style w:type="character" w:default="1" w:styleId="DefaultParagraphFont">
+  <w:style w:type="character" w:default="1" w:styleId="a0">
     <w:name w:val="Default Paragraph Font"/>
     <w:uiPriority w:val="1"/>
-    <w:semiHidden/>
     <w:unhideWhenUsed/>
   </w:style>
-  <w:style w:type="table" w:default="1" w:styleId="TableNormal">
+  <w:style w:type="table" w:default="1" w:styleId="a1">
     <w:name w:val="Normal Table"/>
     <w:uiPriority w:val="99"/>
     <w:semiHidden/>
@@ -8185,15 +9074,15 @@
       </w:tblCellMar>
     </w:tblPr>
   </w:style>
-  <w:style w:type="numbering" w:default="1" w:styleId="NoList">
+  <w:style w:type="numbering" w:default="1" w:styleId="a2">
     <w:name w:val="No List"/>
     <w:uiPriority w:val="99"/>
     <w:semiHidden/>
     <w:unhideWhenUsed/>
   </w:style>
-  <w:style w:type="paragraph" w:styleId="ListParagraph">
+  <w:style w:type="paragraph" w:styleId="a3">
     <w:name w:val="List Paragraph"/>
-    <w:basedOn w:val="Normal"/>
+    <w:basedOn w:val="a"/>
     <w:uiPriority w:val="34"/>
     <w:qFormat/>
     <w:rsid w:val="00F02A2B"/>

</xml_diff>